<commit_message>
Commented usage of criterium library. Formatted *.docx file.
</commit_message>
<xml_diff>
--- a/v2.0/Unapređenje performansi.docx
+++ b/v2.0/Unapređenje performansi.docx
@@ -34,34 +34,7 @@
           <w:szCs w:val="24"/>
           <w:lang w:val="sr-Latn-RS"/>
         </w:rPr>
-        <w:t xml:space="preserve">Implementirana je </w:t>
-      </w:r>
-      <w:r>
-        <w:rPr>
-          <w:rFonts w:ascii="Arial" w:hAnsi="Arial" w:cs="Arial"/>
-          <w:sz w:val="24"/>
-          <w:szCs w:val="24"/>
-          <w:lang w:val="sr-Latn-RS"/>
-        </w:rPr>
-        <w:t>aplikacij</w:t>
-      </w:r>
-      <w:r>
-        <w:rPr>
-          <w:rFonts w:ascii="Arial" w:hAnsi="Arial" w:cs="Arial"/>
-          <w:sz w:val="24"/>
-          <w:szCs w:val="24"/>
-          <w:lang w:val="sr-Latn-RS"/>
-        </w:rPr>
-        <w:t>a</w:t>
-      </w:r>
-      <w:r>
-        <w:rPr>
-          <w:rFonts w:ascii="Arial" w:hAnsi="Arial" w:cs="Arial"/>
-          <w:sz w:val="24"/>
-          <w:szCs w:val="24"/>
-          <w:lang w:val="sr-Latn-RS"/>
-        </w:rPr>
-        <w:t xml:space="preserve"> za pretragu koncerata</w:t>
+        <w:t>Implementirana je aplikacija za pretragu koncerata</w:t>
       </w:r>
       <w:r>
         <w:rPr>
@@ -97,25 +70,7 @@
           <w:szCs w:val="24"/>
           <w:lang w:val="sr-Latn-RS"/>
         </w:rPr>
-        <w:t xml:space="preserve"> i povratnih letova do mesta održavanja koncerata</w:t>
-      </w:r>
-      <w:r>
-        <w:rPr>
-          <w:rFonts w:ascii="Arial" w:hAnsi="Arial" w:cs="Arial"/>
-          <w:sz w:val="24"/>
-          <w:szCs w:val="24"/>
-          <w:lang w:val="sr-Latn-RS"/>
-        </w:rPr>
-        <w:t xml:space="preserve">. </w:t>
-      </w:r>
-      <w:r>
-        <w:rPr>
-          <w:rFonts w:ascii="Arial" w:hAnsi="Arial" w:cs="Arial"/>
-          <w:sz w:val="24"/>
-          <w:szCs w:val="24"/>
-          <w:lang w:val="sr-Latn-RS"/>
-        </w:rPr>
-        <w:t xml:space="preserve">Na primljeni korisnički zahtev, koji sadrži sledeće podatke: </w:t>
+        <w:t xml:space="preserve"> i povratnih letova do mesta održavanja koncerata. Na primljeni korisnički zahtev, koji sadrži sledeće podatke: </w:t>
       </w:r>
     </w:p>
     <w:p>
@@ -185,16 +140,7 @@
           <w:szCs w:val="24"/>
           <w:lang w:val="sr-Latn-RS"/>
         </w:rPr>
-        <w:t xml:space="preserve">ova </w:t>
-      </w:r>
-      <w:r>
-        <w:rPr>
-          <w:rFonts w:ascii="Arial" w:hAnsi="Arial" w:cs="Arial"/>
-          <w:sz w:val="24"/>
-          <w:szCs w:val="24"/>
-          <w:lang w:val="sr-Latn-RS"/>
-        </w:rPr>
-        <w:t>aplikacija vraća 5 najskorijih koncerata, sortira ih uzimajući u obzir sledeća dva kriterijuma:</w:t>
+        <w:t>ova aplikacija vraća 5 najskorijih koncerata, sortira ih uzimajući u obzir sledeća dva kriterijuma:</w:t>
       </w:r>
     </w:p>
     <w:p>
@@ -507,66 +453,58 @@
       <w:tblPr>
         <w:tblStyle w:val="TableGrid"/>
         <w:tblW w:w="0" w:type="auto"/>
+        <w:tblInd w:w="108" w:type="dxa"/>
+        <w:tblBorders>
+          <w:top w:val="single" w:sz="4" w:space="0" w:color="215868" w:themeColor="accent5" w:themeShade="80"/>
+          <w:left w:val="single" w:sz="4" w:space="0" w:color="215868" w:themeColor="accent5" w:themeShade="80"/>
+          <w:bottom w:val="single" w:sz="4" w:space="0" w:color="215868" w:themeColor="accent5" w:themeShade="80"/>
+          <w:right w:val="single" w:sz="4" w:space="0" w:color="215868" w:themeColor="accent5" w:themeShade="80"/>
+          <w:insideH w:val="single" w:sz="4" w:space="0" w:color="215868" w:themeColor="accent5" w:themeShade="80"/>
+          <w:insideV w:val="single" w:sz="4" w:space="0" w:color="215868" w:themeColor="accent5" w:themeShade="80"/>
+        </w:tblBorders>
+        <w:tblLayout w:type="fixed"/>
         <w:tblLook w:val="04A0" w:firstRow="1" w:lastRow="0" w:firstColumn="1" w:lastColumn="0" w:noHBand="0" w:noVBand="1"/>
       </w:tblPr>
       <w:tblGrid>
-        <w:gridCol w:w="2220"/>
-        <w:gridCol w:w="7356"/>
+        <w:gridCol w:w="1890"/>
+        <w:gridCol w:w="7470"/>
       </w:tblGrid>
       <w:tr>
         <w:tc>
           <w:tcPr>
-            <w:tcW w:w="9576" w:type="dxa"/>
+            <w:tcW w:w="9360" w:type="dxa"/>
             <w:gridSpan w:val="2"/>
-          </w:tcPr>
-          <w:p>
-            <w:pPr>
-              <w:jc w:val="both"/>
-              <w:rPr>
-                <w:rFonts w:ascii="Arial" w:hAnsi="Arial" w:cs="Arial"/>
-                <w:sz w:val="24"/>
-                <w:szCs w:val="24"/>
-                <w:lang w:val="sr-Latn-RS"/>
-              </w:rPr>
-            </w:pPr>
-            <w:r>
-              <w:rPr>
-                <w:rFonts w:ascii="Arial" w:hAnsi="Arial" w:cs="Arial"/>
-                <w:sz w:val="24"/>
-                <w:szCs w:val="24"/>
-                <w:lang w:val="sr-Latn-RS"/>
-              </w:rPr>
-              <w:t xml:space="preserve">. </w:t>
-            </w:r>
-            <w:bookmarkStart w:id="0" w:name="_GoBack"/>
-            <w:bookmarkEnd w:id="0"/>
-            <w:r>
-              <w:rPr>
-                <w:rFonts w:ascii="Arial" w:hAnsi="Arial" w:cs="Arial"/>
+            <w:shd w:val="clear" w:color="auto" w:fill="0F243E" w:themeFill="text2" w:themeFillShade="80"/>
+            <w:vAlign w:val="center"/>
+          </w:tcPr>
+          <w:p>
+            <w:pPr>
+              <w:rPr>
+                <w:rFonts w:ascii="Arial" w:hAnsi="Arial" w:cs="Arial"/>
+                <w:b/>
+                <w:sz w:val="24"/>
+                <w:szCs w:val="24"/>
+                <w:lang w:val="sr-Latn-RS"/>
+              </w:rPr>
+            </w:pPr>
+            <w:r>
+              <w:rPr>
+                <w:rFonts w:ascii="Arial" w:hAnsi="Arial" w:cs="Arial"/>
+                <w:b/>
                 <w:sz w:val="24"/>
                 <w:szCs w:val="24"/>
                 <w:lang w:val="sr-Latn-RS"/>
               </w:rPr>
               <w:t>Namespace service</w:t>
             </w:r>
-          </w:p>
-          <w:p>
-            <w:pPr>
-              <w:jc w:val="both"/>
-              <w:rPr>
-                <w:rFonts w:ascii="Arial" w:hAnsi="Arial" w:cs="Arial"/>
-                <w:sz w:val="24"/>
-                <w:szCs w:val="24"/>
-                <w:lang w:val="sr-Latn-RS"/>
-              </w:rPr>
-            </w:pPr>
           </w:p>
         </w:tc>
       </w:tr>
       <w:tr>
         <w:tc>
           <w:tcPr>
-            <w:tcW w:w="2220" w:type="dxa"/>
+            <w:tcW w:w="1890" w:type="dxa"/>
+            <w:shd w:val="clear" w:color="auto" w:fill="17365D" w:themeFill="text2" w:themeFillShade="BF"/>
           </w:tcPr>
           <w:p>
             <w:pPr>
@@ -591,7 +529,8 @@
         </w:tc>
         <w:tc>
           <w:tcPr>
-            <w:tcW w:w="7356" w:type="dxa"/>
+            <w:tcW w:w="7470" w:type="dxa"/>
+            <w:shd w:val="clear" w:color="auto" w:fill="17365D" w:themeFill="text2" w:themeFillShade="BF"/>
           </w:tcPr>
           <w:p>
             <w:pPr>
@@ -618,21 +557,26 @@
       <w:tr>
         <w:tc>
           <w:tcPr>
-            <w:tcW w:w="2220" w:type="dxa"/>
-          </w:tcPr>
-          <w:p>
-            <w:pPr>
-              <w:jc w:val="both"/>
-              <w:rPr>
-                <w:rFonts w:ascii="Arial" w:hAnsi="Arial" w:cs="Arial"/>
-                <w:sz w:val="24"/>
-                <w:szCs w:val="24"/>
-                <w:lang w:val="sr-Latn-RS"/>
-              </w:rPr>
-            </w:pPr>
-            <w:r>
-              <w:rPr>
-                <w:rFonts w:ascii="Arial" w:hAnsi="Arial" w:cs="Arial"/>
+            <w:tcW w:w="1890" w:type="dxa"/>
+            <w:shd w:val="clear" w:color="auto" w:fill="548DD4" w:themeFill="text2" w:themeFillTint="99"/>
+          </w:tcPr>
+          <w:p>
+            <w:pPr>
+              <w:jc w:val="both"/>
+              <w:rPr>
+                <w:rFonts w:ascii="Arial" w:hAnsi="Arial" w:cs="Arial"/>
+                <w:i/>
+                <w:color w:val="FFFFFF" w:themeColor="background1"/>
+                <w:sz w:val="24"/>
+                <w:szCs w:val="24"/>
+                <w:lang w:val="sr-Latn-RS"/>
+              </w:rPr>
+            </w:pPr>
+            <w:r>
+              <w:rPr>
+                <w:rFonts w:ascii="Arial" w:hAnsi="Arial" w:cs="Arial"/>
+                <w:i/>
+                <w:color w:val="FFFFFF" w:themeColor="background1"/>
                 <w:sz w:val="24"/>
                 <w:szCs w:val="24"/>
                 <w:lang w:val="sr-Latn-RS"/>
@@ -643,19 +587,24 @@
         </w:tc>
         <w:tc>
           <w:tcPr>
-            <w:tcW w:w="7356" w:type="dxa"/>
-          </w:tcPr>
-          <w:p>
-            <w:pPr>
-              <w:jc w:val="both"/>
-              <w:rPr>
-                <w:rFonts w:ascii="Arial" w:hAnsi="Arial" w:cs="Arial"/>
-                <w:sz w:val="24"/>
-                <w:szCs w:val="24"/>
-                <w:lang w:val="sr-Latn-RS"/>
-              </w:rPr>
-            </w:pPr>
-            <w:r>
+            <w:tcW w:w="7470" w:type="dxa"/>
+            <w:shd w:val="clear" w:color="auto" w:fill="0D0D0D" w:themeFill="text1" w:themeFillTint="F2"/>
+          </w:tcPr>
+          <w:p>
+            <w:pPr>
+              <w:jc w:val="both"/>
+              <w:rPr>
+                <w:rFonts w:ascii="Arial" w:hAnsi="Arial" w:cs="Arial"/>
+                <w:color w:val="FFFFFF" w:themeColor="background1"/>
+                <w:sz w:val="24"/>
+                <w:szCs w:val="24"/>
+                <w:lang w:val="sr-Latn-RS"/>
+              </w:rPr>
+            </w:pPr>
+            <w:r>
+              <w:rPr>
+                <w:color w:val="FFFFFF" w:themeColor="background1"/>
+              </w:rPr>
               <w:object w:dxaOrig="9345" w:dyaOrig="2385">
                 <v:shapetype id="_x0000_t75" coordsize="21600,21600" o:spt="75" o:preferrelative="t" path="m@4@5l@4@11@9@11@9@5xe" filled="f" stroked="f">
                   <v:stroke joinstyle="miter"/>
@@ -679,7 +628,7 @@
                 <v:shape id="_x0000_i1025" type="#_x0000_t75" style="width:357pt;height:80.25pt" o:ole="">
                   <v:imagedata r:id="rId7" o:title="" cropbottom="21433f" cropleft="-1683f" cropright="17147f"/>
                 </v:shape>
-                <o:OLEObject Type="Embed" ProgID="PBrush" ShapeID="_x0000_i1025" DrawAspect="Content" ObjectID="_1502457978" r:id="rId8"/>
+                <o:OLEObject Type="Embed" ProgID="PBrush" ShapeID="_x0000_i1025" DrawAspect="Content" ObjectID="_1502463991" r:id="rId8"/>
               </w:object>
             </w:r>
           </w:p>
@@ -688,21 +637,26 @@
       <w:tr>
         <w:tc>
           <w:tcPr>
-            <w:tcW w:w="2220" w:type="dxa"/>
-          </w:tcPr>
-          <w:p>
-            <w:pPr>
-              <w:jc w:val="both"/>
-              <w:rPr>
-                <w:rFonts w:ascii="Arial" w:hAnsi="Arial" w:cs="Arial"/>
-                <w:sz w:val="24"/>
-                <w:szCs w:val="24"/>
-                <w:lang w:val="sr-Latn-RS"/>
-              </w:rPr>
-            </w:pPr>
-            <w:r>
-              <w:rPr>
-                <w:rFonts w:ascii="Arial" w:hAnsi="Arial" w:cs="Arial"/>
+            <w:tcW w:w="1890" w:type="dxa"/>
+            <w:shd w:val="clear" w:color="auto" w:fill="548DD4" w:themeFill="text2" w:themeFillTint="99"/>
+          </w:tcPr>
+          <w:p>
+            <w:pPr>
+              <w:jc w:val="both"/>
+              <w:rPr>
+                <w:rFonts w:ascii="Arial" w:hAnsi="Arial" w:cs="Arial"/>
+                <w:i/>
+                <w:color w:val="FFFFFF" w:themeColor="background1"/>
+                <w:sz w:val="24"/>
+                <w:szCs w:val="24"/>
+                <w:lang w:val="sr-Latn-RS"/>
+              </w:rPr>
+            </w:pPr>
+            <w:r>
+              <w:rPr>
+                <w:rFonts w:ascii="Arial" w:hAnsi="Arial" w:cs="Arial"/>
+                <w:i/>
+                <w:color w:val="FFFFFF" w:themeColor="background1"/>
                 <w:sz w:val="24"/>
                 <w:szCs w:val="24"/>
                 <w:lang w:val="sr-Latn-RS"/>
@@ -713,11 +667,15 @@
         </w:tc>
         <w:tc>
           <w:tcPr>
-            <w:tcW w:w="7356" w:type="dxa"/>
-          </w:tcPr>
-          <w:p>
-            <w:pPr>
-              <w:jc w:val="both"/>
+            <w:tcW w:w="7470" w:type="dxa"/>
+            <w:shd w:val="clear" w:color="auto" w:fill="0D0D0D" w:themeFill="text1" w:themeFillTint="F2"/>
+          </w:tcPr>
+          <w:p>
+            <w:pPr>
+              <w:jc w:val="both"/>
+              <w:rPr>
+                <w:color w:val="FFFFFF" w:themeColor="background1"/>
+              </w:rPr>
             </w:pPr>
           </w:p>
         </w:tc>
@@ -757,65 +715,59 @@
       <w:tblPr>
         <w:tblStyle w:val="TableGrid"/>
         <w:tblW w:w="0" w:type="auto"/>
+        <w:tblInd w:w="108" w:type="dxa"/>
+        <w:tblBorders>
+          <w:top w:val="single" w:sz="4" w:space="0" w:color="215868" w:themeColor="accent5" w:themeShade="80"/>
+          <w:left w:val="single" w:sz="4" w:space="0" w:color="215868" w:themeColor="accent5" w:themeShade="80"/>
+          <w:bottom w:val="single" w:sz="4" w:space="0" w:color="215868" w:themeColor="accent5" w:themeShade="80"/>
+          <w:right w:val="single" w:sz="4" w:space="0" w:color="215868" w:themeColor="accent5" w:themeShade="80"/>
+          <w:insideH w:val="single" w:sz="4" w:space="0" w:color="215868" w:themeColor="accent5" w:themeShade="80"/>
+          <w:insideV w:val="single" w:sz="4" w:space="0" w:color="215868" w:themeColor="accent5" w:themeShade="80"/>
+        </w:tblBorders>
+        <w:tblLayout w:type="fixed"/>
         <w:tblLook w:val="04A0" w:firstRow="1" w:lastRow="0" w:firstColumn="1" w:lastColumn="0" w:noHBand="0" w:noVBand="1"/>
       </w:tblPr>
       <w:tblGrid>
-        <w:gridCol w:w="1860"/>
-        <w:gridCol w:w="7716"/>
+        <w:gridCol w:w="1890"/>
+        <w:gridCol w:w="7470"/>
       </w:tblGrid>
       <w:tr>
         <w:tc>
           <w:tcPr>
-            <w:tcW w:w="9576" w:type="dxa"/>
+            <w:tcW w:w="9360" w:type="dxa"/>
             <w:gridSpan w:val="2"/>
-          </w:tcPr>
-          <w:p>
-            <w:pPr>
-              <w:jc w:val="both"/>
-              <w:rPr>
-                <w:rFonts w:ascii="Arial" w:hAnsi="Arial" w:cs="Arial"/>
-                <w:sz w:val="24"/>
-                <w:szCs w:val="24"/>
-                <w:lang w:val="sr-Latn-RS"/>
-              </w:rPr>
-            </w:pPr>
-            <w:r>
-              <w:rPr>
-                <w:rFonts w:ascii="Arial" w:hAnsi="Arial" w:cs="Arial"/>
+            <w:shd w:val="clear" w:color="auto" w:fill="0F243E" w:themeFill="text2" w:themeFillShade="80"/>
+          </w:tcPr>
+          <w:p>
+            <w:pPr>
+              <w:jc w:val="both"/>
+              <w:rPr>
+                <w:rFonts w:ascii="Arial" w:hAnsi="Arial" w:cs="Arial"/>
+                <w:b/>
+                <w:sz w:val="24"/>
+                <w:szCs w:val="24"/>
+                <w:lang w:val="sr-Latn-RS"/>
+              </w:rPr>
+            </w:pPr>
+            <w:r>
+              <w:rPr>
+                <w:rFonts w:ascii="Arial" w:hAnsi="Arial" w:cs="Arial"/>
+                <w:b/>
                 <w:sz w:val="24"/>
                 <w:szCs w:val="24"/>
                 <w:lang w:val="sr-Latn-RS"/>
               </w:rPr>
               <w:lastRenderedPageBreak/>
-              <w:t xml:space="preserve">Namespace </w:t>
-            </w:r>
-            <w:r>
-              <w:rPr>
-                <w:rFonts w:ascii="Arial" w:hAnsi="Arial" w:cs="Arial"/>
-                <w:sz w:val="24"/>
-                <w:szCs w:val="24"/>
-                <w:lang w:val="sr-Latn-RS"/>
-              </w:rPr>
-              <w:t>event</w:t>
-            </w:r>
-          </w:p>
-          <w:p>
-            <w:pPr>
-              <w:jc w:val="both"/>
-              <w:rPr>
-                <w:rFonts w:ascii="Arial" w:hAnsi="Arial" w:cs="Arial"/>
-                <w:sz w:val="24"/>
-                <w:szCs w:val="24"/>
-                <w:lang w:val="sr-Latn-RS"/>
-              </w:rPr>
-            </w:pPr>
+              <w:t>Namespace event</w:t>
+            </w:r>
           </w:p>
         </w:tc>
       </w:tr>
       <w:tr>
         <w:tc>
           <w:tcPr>
-            <w:tcW w:w="1860" w:type="dxa"/>
+            <w:tcW w:w="1890" w:type="dxa"/>
+            <w:shd w:val="clear" w:color="auto" w:fill="17365D" w:themeFill="text2" w:themeFillShade="BF"/>
           </w:tcPr>
           <w:p>
             <w:pPr>
@@ -840,7 +792,8 @@
         </w:tc>
         <w:tc>
           <w:tcPr>
-            <w:tcW w:w="7716" w:type="dxa"/>
+            <w:tcW w:w="7470" w:type="dxa"/>
+            <w:shd w:val="clear" w:color="auto" w:fill="17365D" w:themeFill="text2" w:themeFillShade="BF"/>
           </w:tcPr>
           <w:p>
             <w:pPr>
@@ -867,21 +820,26 @@
       <w:tr>
         <w:tc>
           <w:tcPr>
-            <w:tcW w:w="1860" w:type="dxa"/>
-          </w:tcPr>
-          <w:p>
-            <w:pPr>
-              <w:jc w:val="both"/>
-              <w:rPr>
-                <w:rFonts w:ascii="Arial" w:hAnsi="Arial" w:cs="Arial"/>
-                <w:sz w:val="24"/>
-                <w:szCs w:val="24"/>
-                <w:lang w:val="sr-Latn-RS"/>
-              </w:rPr>
-            </w:pPr>
-            <w:r>
-              <w:rPr>
-                <w:rFonts w:ascii="Arial" w:hAnsi="Arial" w:cs="Arial"/>
+            <w:tcW w:w="1890" w:type="dxa"/>
+            <w:shd w:val="clear" w:color="auto" w:fill="548DD4" w:themeFill="text2" w:themeFillTint="99"/>
+          </w:tcPr>
+          <w:p>
+            <w:pPr>
+              <w:jc w:val="both"/>
+              <w:rPr>
+                <w:rFonts w:ascii="Arial" w:hAnsi="Arial" w:cs="Arial"/>
+                <w:i/>
+                <w:color w:val="FFFFFF" w:themeColor="background1"/>
+                <w:sz w:val="24"/>
+                <w:szCs w:val="24"/>
+                <w:lang w:val="sr-Latn-RS"/>
+              </w:rPr>
+            </w:pPr>
+            <w:r>
+              <w:rPr>
+                <w:rFonts w:ascii="Arial" w:hAnsi="Arial" w:cs="Arial"/>
+                <w:i/>
+                <w:color w:val="FFFFFF" w:themeColor="background1"/>
                 <w:sz w:val="24"/>
                 <w:szCs w:val="24"/>
                 <w:lang w:val="sr-Latn-RS"/>
@@ -892,12 +850,14 @@
         </w:tc>
         <w:tc>
           <w:tcPr>
-            <w:tcW w:w="7716" w:type="dxa"/>
-          </w:tcPr>
-          <w:p>
-            <w:pPr>
-              <w:rPr>
-                <w:rFonts w:ascii="Arial" w:hAnsi="Arial" w:cs="Arial"/>
+            <w:tcW w:w="7470" w:type="dxa"/>
+            <w:shd w:val="clear" w:color="auto" w:fill="0D0D0D" w:themeFill="text1" w:themeFillTint="F2"/>
+          </w:tcPr>
+          <w:p>
+            <w:pPr>
+              <w:rPr>
+                <w:rFonts w:ascii="Arial" w:hAnsi="Arial" w:cs="Arial"/>
+                <w:color w:val="FFFFFF" w:themeColor="background1"/>
                 <w:sz w:val="24"/>
                 <w:szCs w:val="24"/>
                 <w:lang w:val="sr-Latn-RS"/>
@@ -906,9 +866,10 @@
             <w:r>
               <w:rPr>
                 <w:noProof/>
+                <w:color w:val="FFFFFF" w:themeColor="background1"/>
               </w:rPr>
               <w:drawing>
-                <wp:inline distT="0" distB="0" distL="0" distR="0" wp14:anchorId="072D59F2" wp14:editId="71E05AC6">
+                <wp:inline distT="0" distB="0" distL="0" distR="0" wp14:anchorId="50FB3BAC" wp14:editId="512D0EE0">
                   <wp:extent cx="4305300" cy="981075"/>
                   <wp:effectExtent l="0" t="0" r="0" b="9525"/>
                   <wp:docPr id="2" name="Picture 2"/>
@@ -948,6 +909,7 @@
             <w:pPr>
               <w:rPr>
                 <w:rFonts w:ascii="Arial" w:hAnsi="Arial" w:cs="Arial"/>
+                <w:color w:val="FFFFFF" w:themeColor="background1"/>
                 <w:sz w:val="24"/>
                 <w:szCs w:val="24"/>
                 <w:lang w:val="sr-Latn-RS"/>
@@ -959,21 +921,26 @@
       <w:tr>
         <w:tc>
           <w:tcPr>
-            <w:tcW w:w="1860" w:type="dxa"/>
-          </w:tcPr>
-          <w:p>
-            <w:pPr>
-              <w:jc w:val="both"/>
-              <w:rPr>
-                <w:rFonts w:ascii="Arial" w:hAnsi="Arial" w:cs="Arial"/>
-                <w:sz w:val="24"/>
-                <w:szCs w:val="24"/>
-                <w:lang w:val="sr-Latn-RS"/>
-              </w:rPr>
-            </w:pPr>
-            <w:r>
-              <w:rPr>
-                <w:rFonts w:ascii="Arial" w:hAnsi="Arial" w:cs="Arial"/>
+            <w:tcW w:w="1890" w:type="dxa"/>
+            <w:shd w:val="clear" w:color="auto" w:fill="548DD4" w:themeFill="text2" w:themeFillTint="99"/>
+          </w:tcPr>
+          <w:p>
+            <w:pPr>
+              <w:jc w:val="both"/>
+              <w:rPr>
+                <w:rFonts w:ascii="Arial" w:hAnsi="Arial" w:cs="Arial"/>
+                <w:i/>
+                <w:color w:val="FFFFFF" w:themeColor="background1"/>
+                <w:sz w:val="24"/>
+                <w:szCs w:val="24"/>
+                <w:lang w:val="sr-Latn-RS"/>
+              </w:rPr>
+            </w:pPr>
+            <w:r>
+              <w:rPr>
+                <w:rFonts w:ascii="Arial" w:hAnsi="Arial" w:cs="Arial"/>
+                <w:i/>
+                <w:color w:val="FFFFFF" w:themeColor="background1"/>
                 <w:sz w:val="24"/>
                 <w:szCs w:val="24"/>
                 <w:lang w:val="sr-Latn-RS"/>
@@ -984,18 +951,23 @@
         </w:tc>
         <w:tc>
           <w:tcPr>
-            <w:tcW w:w="7716" w:type="dxa"/>
-          </w:tcPr>
-          <w:p>
-            <w:pPr>
-              <w:jc w:val="both"/>
+            <w:tcW w:w="7470" w:type="dxa"/>
+            <w:shd w:val="clear" w:color="auto" w:fill="0D0D0D" w:themeFill="text1" w:themeFillTint="F2"/>
+          </w:tcPr>
+          <w:p>
+            <w:pPr>
+              <w:jc w:val="both"/>
+              <w:rPr>
+                <w:color w:val="FFFFFF" w:themeColor="background1"/>
+              </w:rPr>
             </w:pPr>
             <w:r>
               <w:rPr>
                 <w:noProof/>
+                <w:color w:val="FFFFFF" w:themeColor="background1"/>
               </w:rPr>
               <w:drawing>
-                <wp:inline distT="0" distB="0" distL="0" distR="0" wp14:anchorId="2564ABD8" wp14:editId="22213E0F">
+                <wp:inline distT="0" distB="0" distL="0" distR="0" wp14:anchorId="66588767" wp14:editId="6D4F766C">
                   <wp:extent cx="4286250" cy="962025"/>
                   <wp:effectExtent l="0" t="0" r="0" b="9525"/>
                   <wp:docPr id="6" name="Picture 6"/>
@@ -1035,74 +1007,30 @@
             <w:pPr>
               <w:jc w:val="both"/>
               <w:rPr>
+                <w:color w:val="FFFFFF" w:themeColor="background1"/>
                 <w:lang w:val="de-DE"/>
               </w:rPr>
             </w:pPr>
             <w:r>
               <w:rPr>
+                <w:color w:val="FFFFFF" w:themeColor="background1"/>
                 <w:lang w:val="de-DE"/>
               </w:rPr>
-              <w:t xml:space="preserve">*u konzoli je </w:t>
-            </w:r>
-            <w:r>
-              <w:rPr>
+              <w:t xml:space="preserve">*u konzoli je merna jedinica µs </w:t>
+            </w:r>
+            <w:r>
+              <w:rPr>
+                <w:color w:val="FFFFFF" w:themeColor="background1"/>
+                <w:lang w:val="sr-Latn-RS"/>
+              </w:rPr>
+              <w:t>š</w:t>
+            </w:r>
+            <w:r>
+              <w:rPr>
+                <w:color w:val="FFFFFF" w:themeColor="background1"/>
                 <w:lang w:val="de-DE"/>
               </w:rPr>
-              <w:t xml:space="preserve">merna jedinica </w:t>
-            </w:r>
-            <w:r>
-              <w:rPr>
-                <w:lang w:val="de-DE"/>
-              </w:rPr>
-              <w:t>µ</w:t>
-            </w:r>
-            <w:r>
-              <w:rPr>
-                <w:lang w:val="de-DE"/>
-              </w:rPr>
-              <w:t>s</w:t>
-            </w:r>
-            <w:r>
-              <w:rPr>
-                <w:lang w:val="de-DE"/>
-              </w:rPr>
-              <w:t xml:space="preserve"> </w:t>
-            </w:r>
-            <w:r>
-              <w:rPr>
-                <w:lang w:val="sr-Latn-RS"/>
-              </w:rPr>
-              <w:t>š</w:t>
-            </w:r>
-            <w:r>
-              <w:rPr>
-                <w:lang w:val="de-DE"/>
-              </w:rPr>
-              <w:t>tampan</w:t>
-            </w:r>
-            <w:r>
-              <w:rPr>
-                <w:lang w:val="de-DE"/>
-              </w:rPr>
-              <w:t>a</w:t>
-            </w:r>
-            <w:r>
-              <w:rPr>
-                <w:lang w:val="de-DE"/>
-              </w:rPr>
-              <w:t xml:space="preserve"> sa ?</w:t>
-            </w:r>
-            <w:r>
-              <w:rPr>
-                <w:lang w:val="de-DE"/>
-              </w:rPr>
-              <w:t>s</w:t>
-            </w:r>
-            <w:r>
-              <w:rPr>
-                <w:lang w:val="de-DE"/>
-              </w:rPr>
-              <w:t xml:space="preserve"> </w:t>
+              <w:t xml:space="preserve">tampana sa ?s </w:t>
             </w:r>
           </w:p>
         </w:tc>
@@ -1110,21 +1038,26 @@
       <w:tr>
         <w:tc>
           <w:tcPr>
-            <w:tcW w:w="1860" w:type="dxa"/>
-          </w:tcPr>
-          <w:p>
-            <w:pPr>
-              <w:jc w:val="both"/>
-              <w:rPr>
-                <w:rFonts w:ascii="Arial" w:hAnsi="Arial" w:cs="Arial"/>
-                <w:sz w:val="24"/>
-                <w:szCs w:val="24"/>
-                <w:lang w:val="sr-Latn-RS"/>
-              </w:rPr>
-            </w:pPr>
-            <w:r>
-              <w:rPr>
-                <w:rFonts w:ascii="Arial" w:hAnsi="Arial" w:cs="Arial"/>
+            <w:tcW w:w="1890" w:type="dxa"/>
+            <w:shd w:val="clear" w:color="auto" w:fill="548DD4" w:themeFill="text2" w:themeFillTint="99"/>
+          </w:tcPr>
+          <w:p>
+            <w:pPr>
+              <w:jc w:val="both"/>
+              <w:rPr>
+                <w:rFonts w:ascii="Arial" w:hAnsi="Arial" w:cs="Arial"/>
+                <w:i/>
+                <w:color w:val="FFFFFF" w:themeColor="background1"/>
+                <w:sz w:val="24"/>
+                <w:szCs w:val="24"/>
+                <w:lang w:val="sr-Latn-RS"/>
+              </w:rPr>
+            </w:pPr>
+            <w:r>
+              <w:rPr>
+                <w:rFonts w:ascii="Arial" w:hAnsi="Arial" w:cs="Arial"/>
+                <w:i/>
+                <w:color w:val="FFFFFF" w:themeColor="background1"/>
                 <w:sz w:val="24"/>
                 <w:szCs w:val="24"/>
                 <w:lang w:val="sr-Latn-RS"/>
@@ -1135,18 +1068,23 @@
         </w:tc>
         <w:tc>
           <w:tcPr>
-            <w:tcW w:w="7716" w:type="dxa"/>
-          </w:tcPr>
-          <w:p>
-            <w:pPr>
-              <w:jc w:val="both"/>
+            <w:tcW w:w="7470" w:type="dxa"/>
+            <w:shd w:val="clear" w:color="auto" w:fill="0D0D0D" w:themeFill="text1" w:themeFillTint="F2"/>
+          </w:tcPr>
+          <w:p>
+            <w:pPr>
+              <w:jc w:val="both"/>
+              <w:rPr>
+                <w:color w:val="FFFFFF" w:themeColor="background1"/>
+              </w:rPr>
             </w:pPr>
             <w:r>
               <w:rPr>
                 <w:noProof/>
+                <w:color w:val="FFFFFF" w:themeColor="background1"/>
               </w:rPr>
               <w:drawing>
-                <wp:inline distT="0" distB="0" distL="0" distR="0" wp14:anchorId="0A6BB9AD" wp14:editId="61BECAE8">
+                <wp:inline distT="0" distB="0" distL="0" distR="0" wp14:anchorId="55493BD9" wp14:editId="7589D7DC">
                   <wp:extent cx="4438650" cy="990600"/>
                   <wp:effectExtent l="0" t="0" r="0" b="0"/>
                   <wp:docPr id="7" name="Picture 7"/>
@@ -1186,68 +1124,30 @@
             <w:pPr>
               <w:jc w:val="both"/>
               <w:rPr>
+                <w:color w:val="FFFFFF" w:themeColor="background1"/>
                 <w:lang w:val="de-DE"/>
               </w:rPr>
             </w:pPr>
             <w:r>
               <w:rPr>
+                <w:color w:val="FFFFFF" w:themeColor="background1"/>
                 <w:lang w:val="de-DE"/>
               </w:rPr>
-              <w:t xml:space="preserve">*u konzoli je </w:t>
-            </w:r>
-            <w:r>
-              <w:rPr>
+              <w:t xml:space="preserve">*u konzoli je merna jedinica µs </w:t>
+            </w:r>
+            <w:r>
+              <w:rPr>
+                <w:color w:val="FFFFFF" w:themeColor="background1"/>
+                <w:lang w:val="sr-Latn-RS"/>
+              </w:rPr>
+              <w:t>š</w:t>
+            </w:r>
+            <w:r>
+              <w:rPr>
+                <w:color w:val="FFFFFF" w:themeColor="background1"/>
                 <w:lang w:val="de-DE"/>
               </w:rPr>
-              <w:t xml:space="preserve">merna jedinica </w:t>
-            </w:r>
-            <w:r>
-              <w:rPr>
-                <w:lang w:val="de-DE"/>
-              </w:rPr>
-              <w:t>µ</w:t>
-            </w:r>
-            <w:r>
-              <w:rPr>
-                <w:lang w:val="de-DE"/>
-              </w:rPr>
-              <w:t>s</w:t>
-            </w:r>
-            <w:r>
-              <w:rPr>
-                <w:lang w:val="de-DE"/>
-              </w:rPr>
-              <w:t xml:space="preserve"> </w:t>
-            </w:r>
-            <w:r>
-              <w:rPr>
-                <w:lang w:val="sr-Latn-RS"/>
-              </w:rPr>
-              <w:t>š</w:t>
-            </w:r>
-            <w:r>
-              <w:rPr>
-                <w:lang w:val="de-DE"/>
-              </w:rPr>
-              <w:t>tampan</w:t>
-            </w:r>
-            <w:r>
-              <w:rPr>
-                <w:lang w:val="de-DE"/>
-              </w:rPr>
-              <w:t>a</w:t>
-            </w:r>
-            <w:r>
-              <w:rPr>
-                <w:lang w:val="de-DE"/>
-              </w:rPr>
-              <w:t xml:space="preserve"> sa ?</w:t>
-            </w:r>
-            <w:r>
-              <w:rPr>
-                <w:lang w:val="de-DE"/>
-              </w:rPr>
-              <w:t>s</w:t>
+              <w:t>tampana sa ?s</w:t>
             </w:r>
           </w:p>
         </w:tc>
@@ -1255,21 +1155,26 @@
       <w:tr>
         <w:tc>
           <w:tcPr>
-            <w:tcW w:w="1860" w:type="dxa"/>
-          </w:tcPr>
-          <w:p>
-            <w:pPr>
-              <w:jc w:val="both"/>
-              <w:rPr>
-                <w:rFonts w:ascii="Arial" w:hAnsi="Arial" w:cs="Arial"/>
-                <w:sz w:val="24"/>
-                <w:szCs w:val="24"/>
-                <w:lang w:val="sr-Latn-RS"/>
-              </w:rPr>
-            </w:pPr>
-            <w:r>
-              <w:rPr>
-                <w:rFonts w:ascii="Arial" w:hAnsi="Arial" w:cs="Arial"/>
+            <w:tcW w:w="1890" w:type="dxa"/>
+            <w:shd w:val="clear" w:color="auto" w:fill="548DD4" w:themeFill="text2" w:themeFillTint="99"/>
+          </w:tcPr>
+          <w:p>
+            <w:pPr>
+              <w:jc w:val="both"/>
+              <w:rPr>
+                <w:rFonts w:ascii="Arial" w:hAnsi="Arial" w:cs="Arial"/>
+                <w:i/>
+                <w:color w:val="FFFFFF" w:themeColor="background1"/>
+                <w:sz w:val="24"/>
+                <w:szCs w:val="24"/>
+                <w:lang w:val="sr-Latn-RS"/>
+              </w:rPr>
+            </w:pPr>
+            <w:r>
+              <w:rPr>
+                <w:rFonts w:ascii="Arial" w:hAnsi="Arial" w:cs="Arial"/>
+                <w:i/>
+                <w:color w:val="FFFFFF" w:themeColor="background1"/>
                 <w:sz w:val="24"/>
                 <w:szCs w:val="24"/>
                 <w:lang w:val="sr-Latn-RS"/>
@@ -1280,18 +1185,23 @@
         </w:tc>
         <w:tc>
           <w:tcPr>
-            <w:tcW w:w="7716" w:type="dxa"/>
-          </w:tcPr>
-          <w:p>
-            <w:pPr>
-              <w:jc w:val="both"/>
+            <w:tcW w:w="7470" w:type="dxa"/>
+            <w:shd w:val="clear" w:color="auto" w:fill="0D0D0D" w:themeFill="text1" w:themeFillTint="F2"/>
+          </w:tcPr>
+          <w:p>
+            <w:pPr>
+              <w:jc w:val="both"/>
+              <w:rPr>
+                <w:color w:val="FFFFFF" w:themeColor="background1"/>
+              </w:rPr>
             </w:pPr>
             <w:r>
               <w:rPr>
                 <w:noProof/>
+                <w:color w:val="FFFFFF" w:themeColor="background1"/>
               </w:rPr>
               <w:drawing>
-                <wp:inline distT="0" distB="0" distL="0" distR="0" wp14:anchorId="1E20E6A2" wp14:editId="6F3C9849">
+                <wp:inline distT="0" distB="0" distL="0" distR="0" wp14:anchorId="54CDD8EB" wp14:editId="7807A1C9">
                   <wp:extent cx="4762500" cy="952500"/>
                   <wp:effectExtent l="0" t="0" r="0" b="0"/>
                   <wp:docPr id="10" name="Picture 10"/>
@@ -1330,6 +1240,9 @@
           <w:p>
             <w:pPr>
               <w:jc w:val="both"/>
+              <w:rPr>
+                <w:color w:val="FFFFFF" w:themeColor="background1"/>
+              </w:rPr>
             </w:pPr>
           </w:p>
         </w:tc>
@@ -1337,21 +1250,26 @@
       <w:tr>
         <w:tc>
           <w:tcPr>
-            <w:tcW w:w="1860" w:type="dxa"/>
-          </w:tcPr>
-          <w:p>
-            <w:pPr>
-              <w:jc w:val="both"/>
-              <w:rPr>
-                <w:rFonts w:ascii="Arial" w:hAnsi="Arial" w:cs="Arial"/>
-                <w:sz w:val="24"/>
-                <w:szCs w:val="24"/>
-                <w:lang w:val="sr-Latn-RS"/>
-              </w:rPr>
-            </w:pPr>
-            <w:r>
-              <w:rPr>
-                <w:rFonts w:ascii="Arial" w:hAnsi="Arial" w:cs="Arial"/>
+            <w:tcW w:w="1890" w:type="dxa"/>
+            <w:shd w:val="clear" w:color="auto" w:fill="548DD4" w:themeFill="text2" w:themeFillTint="99"/>
+          </w:tcPr>
+          <w:p>
+            <w:pPr>
+              <w:jc w:val="both"/>
+              <w:rPr>
+                <w:rFonts w:ascii="Arial" w:hAnsi="Arial" w:cs="Arial"/>
+                <w:i/>
+                <w:color w:val="FFFFFF" w:themeColor="background1"/>
+                <w:sz w:val="24"/>
+                <w:szCs w:val="24"/>
+                <w:lang w:val="sr-Latn-RS"/>
+              </w:rPr>
+            </w:pPr>
+            <w:r>
+              <w:rPr>
+                <w:rFonts w:ascii="Arial" w:hAnsi="Arial" w:cs="Arial"/>
+                <w:i/>
+                <w:color w:val="FFFFFF" w:themeColor="background1"/>
                 <w:sz w:val="24"/>
                 <w:szCs w:val="24"/>
                 <w:lang w:val="sr-Latn-RS"/>
@@ -1362,18 +1280,23 @@
         </w:tc>
         <w:tc>
           <w:tcPr>
-            <w:tcW w:w="7716" w:type="dxa"/>
-          </w:tcPr>
-          <w:p>
-            <w:pPr>
-              <w:jc w:val="both"/>
+            <w:tcW w:w="7470" w:type="dxa"/>
+            <w:shd w:val="clear" w:color="auto" w:fill="0D0D0D" w:themeFill="text1" w:themeFillTint="F2"/>
+          </w:tcPr>
+          <w:p>
+            <w:pPr>
+              <w:jc w:val="both"/>
+              <w:rPr>
+                <w:color w:val="FFFFFF" w:themeColor="background1"/>
+              </w:rPr>
             </w:pPr>
             <w:r>
               <w:rPr>
                 <w:noProof/>
+                <w:color w:val="FFFFFF" w:themeColor="background1"/>
               </w:rPr>
               <w:drawing>
-                <wp:inline distT="0" distB="0" distL="0" distR="0" wp14:anchorId="0D732E37" wp14:editId="16C0B70B">
+                <wp:inline distT="0" distB="0" distL="0" distR="0" wp14:anchorId="476BFDCA" wp14:editId="14F40FCB">
                   <wp:extent cx="4286250" cy="1009650"/>
                   <wp:effectExtent l="0" t="0" r="0" b="0"/>
                   <wp:docPr id="1" name="Picture 1"/>
@@ -1412,6 +1335,9 @@
           <w:p>
             <w:pPr>
               <w:jc w:val="both"/>
+              <w:rPr>
+                <w:color w:val="FFFFFF" w:themeColor="background1"/>
+              </w:rPr>
             </w:pPr>
           </w:p>
         </w:tc>
@@ -1445,65 +1371,58 @@
       <w:tblPr>
         <w:tblStyle w:val="TableGrid"/>
         <w:tblW w:w="0" w:type="auto"/>
+        <w:tblInd w:w="108" w:type="dxa"/>
+        <w:tblBorders>
+          <w:top w:val="single" w:sz="4" w:space="0" w:color="215868" w:themeColor="accent5" w:themeShade="80"/>
+          <w:left w:val="single" w:sz="4" w:space="0" w:color="215868" w:themeColor="accent5" w:themeShade="80"/>
+          <w:bottom w:val="single" w:sz="4" w:space="0" w:color="215868" w:themeColor="accent5" w:themeShade="80"/>
+          <w:right w:val="single" w:sz="4" w:space="0" w:color="215868" w:themeColor="accent5" w:themeShade="80"/>
+          <w:insideH w:val="single" w:sz="4" w:space="0" w:color="215868" w:themeColor="accent5" w:themeShade="80"/>
+          <w:insideV w:val="single" w:sz="4" w:space="0" w:color="215868" w:themeColor="accent5" w:themeShade="80"/>
+        </w:tblBorders>
         <w:tblLook w:val="04A0" w:firstRow="1" w:lastRow="0" w:firstColumn="1" w:lastColumn="0" w:noHBand="0" w:noVBand="1"/>
       </w:tblPr>
       <w:tblGrid>
-        <w:gridCol w:w="2220"/>
-        <w:gridCol w:w="7356"/>
+        <w:gridCol w:w="1890"/>
+        <w:gridCol w:w="7470"/>
       </w:tblGrid>
       <w:tr>
         <w:tc>
           <w:tcPr>
-            <w:tcW w:w="9576" w:type="dxa"/>
+            <w:tcW w:w="9360" w:type="dxa"/>
             <w:gridSpan w:val="2"/>
-          </w:tcPr>
-          <w:p>
-            <w:pPr>
-              <w:jc w:val="both"/>
-              <w:rPr>
-                <w:rFonts w:ascii="Arial" w:hAnsi="Arial" w:cs="Arial"/>
-                <w:sz w:val="24"/>
-                <w:szCs w:val="24"/>
-                <w:lang w:val="sr-Latn-RS"/>
-              </w:rPr>
-            </w:pPr>
-            <w:r>
-              <w:rPr>
-                <w:rFonts w:ascii="Arial" w:hAnsi="Arial" w:cs="Arial"/>
+            <w:shd w:val="clear" w:color="auto" w:fill="0F243E" w:themeFill="text2" w:themeFillShade="80"/>
+          </w:tcPr>
+          <w:p>
+            <w:pPr>
+              <w:jc w:val="both"/>
+              <w:rPr>
+                <w:rFonts w:ascii="Arial" w:hAnsi="Arial" w:cs="Arial"/>
+                <w:b/>
+                <w:sz w:val="24"/>
+                <w:szCs w:val="24"/>
+                <w:lang w:val="sr-Latn-RS"/>
+              </w:rPr>
+            </w:pPr>
+            <w:r>
+              <w:rPr>
+                <w:rFonts w:ascii="Arial" w:hAnsi="Arial" w:cs="Arial"/>
+                <w:b/>
                 <w:sz w:val="24"/>
                 <w:szCs w:val="24"/>
                 <w:lang w:val="sr-Latn-RS"/>
               </w:rPr>
               <w:lastRenderedPageBreak/>
-              <w:t xml:space="preserve">Namespace </w:t>
-            </w:r>
-            <w:r>
-              <w:rPr>
-                <w:rFonts w:ascii="Arial" w:hAnsi="Arial" w:cs="Arial"/>
-                <w:sz w:val="24"/>
-                <w:szCs w:val="24"/>
-                <w:lang w:val="sr-Latn-RS"/>
-              </w:rPr>
-              <w:t>flight</w:t>
-            </w:r>
-          </w:p>
-          <w:p>
-            <w:pPr>
-              <w:jc w:val="both"/>
-              <w:rPr>
-                <w:rFonts w:ascii="Arial" w:hAnsi="Arial" w:cs="Arial"/>
-                <w:sz w:val="24"/>
-                <w:szCs w:val="24"/>
-                <w:lang w:val="sr-Latn-RS"/>
-              </w:rPr>
-            </w:pPr>
+              <w:t>Namespace flight</w:t>
+            </w:r>
           </w:p>
         </w:tc>
       </w:tr>
       <w:tr>
         <w:tc>
           <w:tcPr>
-            <w:tcW w:w="2220" w:type="dxa"/>
+            <w:tcW w:w="1890" w:type="dxa"/>
+            <w:shd w:val="clear" w:color="auto" w:fill="17365D" w:themeFill="text2" w:themeFillShade="BF"/>
           </w:tcPr>
           <w:p>
             <w:pPr>
@@ -1528,7 +1447,8 @@
         </w:tc>
         <w:tc>
           <w:tcPr>
-            <w:tcW w:w="7356" w:type="dxa"/>
+            <w:tcW w:w="7470" w:type="dxa"/>
+            <w:shd w:val="clear" w:color="auto" w:fill="17365D" w:themeFill="text2" w:themeFillShade="BF"/>
           </w:tcPr>
           <w:p>
             <w:pPr>
@@ -1555,21 +1475,26 @@
       <w:tr>
         <w:tc>
           <w:tcPr>
-            <w:tcW w:w="2220" w:type="dxa"/>
-          </w:tcPr>
-          <w:p>
-            <w:pPr>
-              <w:jc w:val="both"/>
-              <w:rPr>
-                <w:rFonts w:ascii="Arial" w:hAnsi="Arial" w:cs="Arial"/>
-                <w:sz w:val="24"/>
-                <w:szCs w:val="24"/>
-                <w:lang w:val="sr-Latn-RS"/>
-              </w:rPr>
-            </w:pPr>
-            <w:r>
-              <w:rPr>
-                <w:rFonts w:ascii="Arial" w:hAnsi="Arial" w:cs="Arial"/>
+            <w:tcW w:w="1890" w:type="dxa"/>
+            <w:shd w:val="clear" w:color="auto" w:fill="548DD4" w:themeFill="text2" w:themeFillTint="99"/>
+          </w:tcPr>
+          <w:p>
+            <w:pPr>
+              <w:jc w:val="both"/>
+              <w:rPr>
+                <w:rFonts w:ascii="Arial" w:hAnsi="Arial" w:cs="Arial"/>
+                <w:i/>
+                <w:color w:val="FFFFFF" w:themeColor="background1"/>
+                <w:sz w:val="24"/>
+                <w:szCs w:val="24"/>
+                <w:lang w:val="sr-Latn-RS"/>
+              </w:rPr>
+            </w:pPr>
+            <w:r>
+              <w:rPr>
+                <w:rFonts w:ascii="Arial" w:hAnsi="Arial" w:cs="Arial"/>
+                <w:i/>
+                <w:color w:val="FFFFFF" w:themeColor="background1"/>
                 <w:sz w:val="24"/>
                 <w:szCs w:val="24"/>
                 <w:lang w:val="sr-Latn-RS"/>
@@ -1580,13 +1505,15 @@
         </w:tc>
         <w:tc>
           <w:tcPr>
-            <w:tcW w:w="7356" w:type="dxa"/>
-          </w:tcPr>
-          <w:p>
-            <w:pPr>
-              <w:jc w:val="both"/>
-              <w:rPr>
-                <w:rFonts w:ascii="Arial" w:hAnsi="Arial" w:cs="Arial"/>
+            <w:tcW w:w="7470" w:type="dxa"/>
+            <w:shd w:val="clear" w:color="auto" w:fill="0D0D0D" w:themeFill="text1" w:themeFillTint="F2"/>
+          </w:tcPr>
+          <w:p>
+            <w:pPr>
+              <w:jc w:val="both"/>
+              <w:rPr>
+                <w:rFonts w:ascii="Arial" w:hAnsi="Arial" w:cs="Arial"/>
+                <w:color w:val="FFFFFF" w:themeColor="background1"/>
                 <w:sz w:val="24"/>
                 <w:szCs w:val="24"/>
                 <w:lang w:val="sr-Latn-RS"/>
@@ -1595,9 +1522,10 @@
             <w:r>
               <w:rPr>
                 <w:noProof/>
+                <w:color w:val="FFFFFF" w:themeColor="background1"/>
               </w:rPr>
               <w:drawing>
-                <wp:inline distT="0" distB="0" distL="0" distR="0" wp14:anchorId="70E62B7F" wp14:editId="5A97F210">
+                <wp:inline distT="0" distB="0" distL="0" distR="0" wp14:anchorId="203C5CD6" wp14:editId="46C23CC2">
                   <wp:extent cx="4495800" cy="942975"/>
                   <wp:effectExtent l="0" t="0" r="0" b="9525"/>
                   <wp:docPr id="27" name="Picture 27"/>
@@ -1645,21 +1573,26 @@
       <w:tr>
         <w:tc>
           <w:tcPr>
-            <w:tcW w:w="2220" w:type="dxa"/>
-          </w:tcPr>
-          <w:p>
-            <w:pPr>
-              <w:jc w:val="both"/>
-              <w:rPr>
-                <w:rFonts w:ascii="Arial" w:hAnsi="Arial" w:cs="Arial"/>
-                <w:sz w:val="24"/>
-                <w:szCs w:val="24"/>
-                <w:lang w:val="sr-Latn-RS"/>
-              </w:rPr>
-            </w:pPr>
-            <w:r>
-              <w:rPr>
-                <w:rFonts w:ascii="Arial" w:hAnsi="Arial" w:cs="Arial"/>
+            <w:tcW w:w="1890" w:type="dxa"/>
+            <w:shd w:val="clear" w:color="auto" w:fill="548DD4" w:themeFill="text2" w:themeFillTint="99"/>
+          </w:tcPr>
+          <w:p>
+            <w:pPr>
+              <w:jc w:val="both"/>
+              <w:rPr>
+                <w:rFonts w:ascii="Arial" w:hAnsi="Arial" w:cs="Arial"/>
+                <w:i/>
+                <w:color w:val="FFFFFF" w:themeColor="background1"/>
+                <w:sz w:val="24"/>
+                <w:szCs w:val="24"/>
+                <w:lang w:val="sr-Latn-RS"/>
+              </w:rPr>
+            </w:pPr>
+            <w:r>
+              <w:rPr>
+                <w:rFonts w:ascii="Arial" w:hAnsi="Arial" w:cs="Arial"/>
+                <w:i/>
+                <w:color w:val="FFFFFF" w:themeColor="background1"/>
                 <w:sz w:val="24"/>
                 <w:szCs w:val="24"/>
                 <w:lang w:val="sr-Latn-RS"/>
@@ -1670,18 +1603,23 @@
         </w:tc>
         <w:tc>
           <w:tcPr>
-            <w:tcW w:w="7356" w:type="dxa"/>
-          </w:tcPr>
-          <w:p>
-            <w:pPr>
-              <w:jc w:val="both"/>
+            <w:tcW w:w="7470" w:type="dxa"/>
+            <w:shd w:val="clear" w:color="auto" w:fill="0D0D0D" w:themeFill="text1" w:themeFillTint="F2"/>
+          </w:tcPr>
+          <w:p>
+            <w:pPr>
+              <w:jc w:val="both"/>
+              <w:rPr>
+                <w:color w:val="FFFFFF" w:themeColor="background1"/>
+              </w:rPr>
             </w:pPr>
             <w:r>
               <w:rPr>
                 <w:noProof/>
+                <w:color w:val="FFFFFF" w:themeColor="background1"/>
               </w:rPr>
               <w:drawing>
-                <wp:inline distT="0" distB="0" distL="0" distR="0" wp14:anchorId="190F30B1" wp14:editId="7F149F43">
+                <wp:inline distT="0" distB="0" distL="0" distR="0" wp14:anchorId="34DCE571" wp14:editId="195AEE81">
                   <wp:extent cx="4467225" cy="942975"/>
                   <wp:effectExtent l="0" t="0" r="9525" b="9525"/>
                   <wp:docPr id="28" name="Picture 28"/>
@@ -1721,68 +1659,30 @@
             <w:pPr>
               <w:jc w:val="both"/>
               <w:rPr>
+                <w:color w:val="FFFFFF" w:themeColor="background1"/>
                 <w:lang w:val="de-DE"/>
               </w:rPr>
             </w:pPr>
             <w:r>
               <w:rPr>
+                <w:color w:val="FFFFFF" w:themeColor="background1"/>
                 <w:lang w:val="de-DE"/>
               </w:rPr>
-              <w:t xml:space="preserve">*u konzoli je </w:t>
-            </w:r>
-            <w:r>
-              <w:rPr>
+              <w:t xml:space="preserve">*u konzoli je merna jedinica µs </w:t>
+            </w:r>
+            <w:r>
+              <w:rPr>
+                <w:color w:val="FFFFFF" w:themeColor="background1"/>
+                <w:lang w:val="sr-Latn-RS"/>
+              </w:rPr>
+              <w:t>š</w:t>
+            </w:r>
+            <w:r>
+              <w:rPr>
+                <w:color w:val="FFFFFF" w:themeColor="background1"/>
                 <w:lang w:val="de-DE"/>
               </w:rPr>
-              <w:t xml:space="preserve">merna jedinica </w:t>
-            </w:r>
-            <w:r>
-              <w:rPr>
-                <w:lang w:val="de-DE"/>
-              </w:rPr>
-              <w:t>µ</w:t>
-            </w:r>
-            <w:r>
-              <w:rPr>
-                <w:lang w:val="de-DE"/>
-              </w:rPr>
-              <w:t>s</w:t>
-            </w:r>
-            <w:r>
-              <w:rPr>
-                <w:lang w:val="de-DE"/>
-              </w:rPr>
-              <w:t xml:space="preserve"> </w:t>
-            </w:r>
-            <w:r>
-              <w:rPr>
-                <w:lang w:val="sr-Latn-RS"/>
-              </w:rPr>
-              <w:t>š</w:t>
-            </w:r>
-            <w:r>
-              <w:rPr>
-                <w:lang w:val="de-DE"/>
-              </w:rPr>
-              <w:t>tampan</w:t>
-            </w:r>
-            <w:r>
-              <w:rPr>
-                <w:lang w:val="de-DE"/>
-              </w:rPr>
-              <w:t>a</w:t>
-            </w:r>
-            <w:r>
-              <w:rPr>
-                <w:lang w:val="de-DE"/>
-              </w:rPr>
-              <w:t xml:space="preserve"> sa ?</w:t>
-            </w:r>
-            <w:r>
-              <w:rPr>
-                <w:lang w:val="de-DE"/>
-              </w:rPr>
-              <w:t>s</w:t>
+              <w:t>tampana sa ?s</w:t>
             </w:r>
           </w:p>
         </w:tc>
@@ -1790,21 +1690,26 @@
       <w:tr>
         <w:tc>
           <w:tcPr>
-            <w:tcW w:w="2220" w:type="dxa"/>
-          </w:tcPr>
-          <w:p>
-            <w:pPr>
-              <w:jc w:val="both"/>
-              <w:rPr>
-                <w:rFonts w:ascii="Arial" w:hAnsi="Arial" w:cs="Arial"/>
-                <w:sz w:val="24"/>
-                <w:szCs w:val="24"/>
-                <w:lang w:val="sr-Latn-RS"/>
-              </w:rPr>
-            </w:pPr>
-            <w:r>
-              <w:rPr>
-                <w:rFonts w:ascii="Arial" w:hAnsi="Arial" w:cs="Arial"/>
+            <w:tcW w:w="1890" w:type="dxa"/>
+            <w:shd w:val="clear" w:color="auto" w:fill="548DD4" w:themeFill="text2" w:themeFillTint="99"/>
+          </w:tcPr>
+          <w:p>
+            <w:pPr>
+              <w:jc w:val="both"/>
+              <w:rPr>
+                <w:rFonts w:ascii="Arial" w:hAnsi="Arial" w:cs="Arial"/>
+                <w:i/>
+                <w:color w:val="FFFFFF" w:themeColor="background1"/>
+                <w:sz w:val="24"/>
+                <w:szCs w:val="24"/>
+                <w:lang w:val="sr-Latn-RS"/>
+              </w:rPr>
+            </w:pPr>
+            <w:r>
+              <w:rPr>
+                <w:rFonts w:ascii="Arial" w:hAnsi="Arial" w:cs="Arial"/>
+                <w:i/>
+                <w:color w:val="FFFFFF" w:themeColor="background1"/>
                 <w:sz w:val="24"/>
                 <w:szCs w:val="24"/>
                 <w:lang w:val="sr-Latn-RS"/>
@@ -1815,17 +1720,21 @@
         </w:tc>
         <w:tc>
           <w:tcPr>
-            <w:tcW w:w="7356" w:type="dxa"/>
-          </w:tcPr>
-          <w:p>
-            <w:pPr>
-              <w:jc w:val="both"/>
-            </w:pPr>
-            <w:r>
-              <w:t>daily limit exceeded</w:t>
-            </w:r>
-            <w:r>
-              <w:t xml:space="preserve"> (Google allows 60 queries per day)</w:t>
+            <w:tcW w:w="7470" w:type="dxa"/>
+            <w:shd w:val="clear" w:color="auto" w:fill="0D0D0D" w:themeFill="text1" w:themeFillTint="F2"/>
+          </w:tcPr>
+          <w:p>
+            <w:pPr>
+              <w:jc w:val="both"/>
+              <w:rPr>
+                <w:color w:val="FFFFFF" w:themeColor="background1"/>
+              </w:rPr>
+            </w:pPr>
+            <w:r>
+              <w:rPr>
+                <w:color w:val="FFFFFF" w:themeColor="background1"/>
+              </w:rPr>
+              <w:t>daily limit exceeded (Google allows 60 queries per day)</w:t>
             </w:r>
           </w:p>
         </w:tc>
@@ -1833,21 +1742,26 @@
       <w:tr>
         <w:tc>
           <w:tcPr>
-            <w:tcW w:w="2220" w:type="dxa"/>
-          </w:tcPr>
-          <w:p>
-            <w:pPr>
-              <w:jc w:val="both"/>
-              <w:rPr>
-                <w:rFonts w:ascii="Arial" w:hAnsi="Arial" w:cs="Arial"/>
-                <w:sz w:val="24"/>
-                <w:szCs w:val="24"/>
-                <w:lang w:val="sr-Latn-RS"/>
-              </w:rPr>
-            </w:pPr>
-            <w:r>
-              <w:rPr>
-                <w:rFonts w:ascii="Arial" w:hAnsi="Arial" w:cs="Arial"/>
+            <w:tcW w:w="1890" w:type="dxa"/>
+            <w:shd w:val="clear" w:color="auto" w:fill="548DD4" w:themeFill="text2" w:themeFillTint="99"/>
+          </w:tcPr>
+          <w:p>
+            <w:pPr>
+              <w:jc w:val="both"/>
+              <w:rPr>
+                <w:rFonts w:ascii="Arial" w:hAnsi="Arial" w:cs="Arial"/>
+                <w:i/>
+                <w:color w:val="FFFFFF" w:themeColor="background1"/>
+                <w:sz w:val="24"/>
+                <w:szCs w:val="24"/>
+                <w:lang w:val="sr-Latn-RS"/>
+              </w:rPr>
+            </w:pPr>
+            <w:r>
+              <w:rPr>
+                <w:rFonts w:ascii="Arial" w:hAnsi="Arial" w:cs="Arial"/>
+                <w:i/>
+                <w:color w:val="FFFFFF" w:themeColor="background1"/>
                 <w:sz w:val="24"/>
                 <w:szCs w:val="24"/>
                 <w:lang w:val="sr-Latn-RS"/>
@@ -1858,17 +1772,21 @@
         </w:tc>
         <w:tc>
           <w:tcPr>
-            <w:tcW w:w="7356" w:type="dxa"/>
-          </w:tcPr>
-          <w:p>
-            <w:pPr>
-              <w:jc w:val="both"/>
-            </w:pPr>
-            <w:r>
-              <w:t>daily limit exceeded</w:t>
-            </w:r>
-            <w:r>
-              <w:t xml:space="preserve"> (Google allows 60 queries per day)</w:t>
+            <w:tcW w:w="7470" w:type="dxa"/>
+            <w:shd w:val="clear" w:color="auto" w:fill="0D0D0D" w:themeFill="text1" w:themeFillTint="F2"/>
+          </w:tcPr>
+          <w:p>
+            <w:pPr>
+              <w:jc w:val="both"/>
+              <w:rPr>
+                <w:color w:val="FFFFFF" w:themeColor="background1"/>
+              </w:rPr>
+            </w:pPr>
+            <w:r>
+              <w:rPr>
+                <w:color w:val="FFFFFF" w:themeColor="background1"/>
+              </w:rPr>
+              <w:t>daily limit exceeded (Google allows 60 queries per day)</w:t>
             </w:r>
           </w:p>
         </w:tc>
@@ -1876,21 +1794,26 @@
       <w:tr>
         <w:tc>
           <w:tcPr>
-            <w:tcW w:w="2220" w:type="dxa"/>
-          </w:tcPr>
-          <w:p>
-            <w:pPr>
-              <w:jc w:val="both"/>
-              <w:rPr>
-                <w:rFonts w:ascii="Arial" w:hAnsi="Arial" w:cs="Arial"/>
-                <w:sz w:val="24"/>
-                <w:szCs w:val="24"/>
-                <w:lang w:val="sr-Latn-RS"/>
-              </w:rPr>
-            </w:pPr>
-            <w:r>
-              <w:rPr>
-                <w:rFonts w:ascii="Arial" w:hAnsi="Arial" w:cs="Arial"/>
+            <w:tcW w:w="1890" w:type="dxa"/>
+            <w:shd w:val="clear" w:color="auto" w:fill="548DD4" w:themeFill="text2" w:themeFillTint="99"/>
+          </w:tcPr>
+          <w:p>
+            <w:pPr>
+              <w:jc w:val="both"/>
+              <w:rPr>
+                <w:rFonts w:ascii="Arial" w:hAnsi="Arial" w:cs="Arial"/>
+                <w:i/>
+                <w:color w:val="FFFFFF" w:themeColor="background1"/>
+                <w:sz w:val="24"/>
+                <w:szCs w:val="24"/>
+                <w:lang w:val="sr-Latn-RS"/>
+              </w:rPr>
+            </w:pPr>
+            <w:r>
+              <w:rPr>
+                <w:rFonts w:ascii="Arial" w:hAnsi="Arial" w:cs="Arial"/>
+                <w:i/>
+                <w:color w:val="FFFFFF" w:themeColor="background1"/>
                 <w:sz w:val="24"/>
                 <w:szCs w:val="24"/>
                 <w:lang w:val="sr-Latn-RS"/>
@@ -1901,17 +1824,21 @@
         </w:tc>
         <w:tc>
           <w:tcPr>
-            <w:tcW w:w="7356" w:type="dxa"/>
-          </w:tcPr>
-          <w:p>
-            <w:pPr>
-              <w:jc w:val="both"/>
-            </w:pPr>
-            <w:r>
-              <w:t>daily limit exceeded</w:t>
-            </w:r>
-            <w:r>
-              <w:t xml:space="preserve"> (Google allows 60 queries per day)</w:t>
+            <w:tcW w:w="7470" w:type="dxa"/>
+            <w:shd w:val="clear" w:color="auto" w:fill="0D0D0D" w:themeFill="text1" w:themeFillTint="F2"/>
+          </w:tcPr>
+          <w:p>
+            <w:pPr>
+              <w:jc w:val="both"/>
+              <w:rPr>
+                <w:color w:val="FFFFFF" w:themeColor="background1"/>
+              </w:rPr>
+            </w:pPr>
+            <w:r>
+              <w:rPr>
+                <w:color w:val="FFFFFF" w:themeColor="background1"/>
+              </w:rPr>
+              <w:t>daily limit exceeded (Google allows 60 queries per day)</w:t>
             </w:r>
           </w:p>
         </w:tc>
@@ -1919,21 +1846,26 @@
       <w:tr>
         <w:tc>
           <w:tcPr>
-            <w:tcW w:w="2220" w:type="dxa"/>
-          </w:tcPr>
-          <w:p>
-            <w:pPr>
-              <w:jc w:val="both"/>
-              <w:rPr>
-                <w:rFonts w:ascii="Arial" w:hAnsi="Arial" w:cs="Arial"/>
-                <w:sz w:val="24"/>
-                <w:szCs w:val="24"/>
-                <w:lang w:val="sr-Latn-RS"/>
-              </w:rPr>
-            </w:pPr>
-            <w:r>
-              <w:rPr>
-                <w:rFonts w:ascii="Arial" w:hAnsi="Arial" w:cs="Arial"/>
+            <w:tcW w:w="1890" w:type="dxa"/>
+            <w:shd w:val="clear" w:color="auto" w:fill="548DD4" w:themeFill="text2" w:themeFillTint="99"/>
+          </w:tcPr>
+          <w:p>
+            <w:pPr>
+              <w:jc w:val="both"/>
+              <w:rPr>
+                <w:rFonts w:ascii="Arial" w:hAnsi="Arial" w:cs="Arial"/>
+                <w:i/>
+                <w:color w:val="FFFFFF" w:themeColor="background1"/>
+                <w:sz w:val="24"/>
+                <w:szCs w:val="24"/>
+                <w:lang w:val="sr-Latn-RS"/>
+              </w:rPr>
+            </w:pPr>
+            <w:r>
+              <w:rPr>
+                <w:rFonts w:ascii="Arial" w:hAnsi="Arial" w:cs="Arial"/>
+                <w:i/>
+                <w:color w:val="FFFFFF" w:themeColor="background1"/>
                 <w:sz w:val="24"/>
                 <w:szCs w:val="24"/>
                 <w:lang w:val="sr-Latn-RS"/>
@@ -1944,17 +1876,21 @@
         </w:tc>
         <w:tc>
           <w:tcPr>
-            <w:tcW w:w="7356" w:type="dxa"/>
-          </w:tcPr>
-          <w:p>
-            <w:pPr>
-              <w:jc w:val="both"/>
-            </w:pPr>
-            <w:r>
-              <w:t>daily limit exceeded</w:t>
-            </w:r>
-            <w:r>
-              <w:t xml:space="preserve"> (Google allows 60 queries per day)</w:t>
+            <w:tcW w:w="7470" w:type="dxa"/>
+            <w:shd w:val="clear" w:color="auto" w:fill="0D0D0D" w:themeFill="text1" w:themeFillTint="F2"/>
+          </w:tcPr>
+          <w:p>
+            <w:pPr>
+              <w:jc w:val="both"/>
+              <w:rPr>
+                <w:color w:val="FFFFFF" w:themeColor="background1"/>
+              </w:rPr>
+            </w:pPr>
+            <w:r>
+              <w:rPr>
+                <w:color w:val="FFFFFF" w:themeColor="background1"/>
+              </w:rPr>
+              <w:t>daily limit exceeded (Google allows 60 queries per day)</w:t>
             </w:r>
           </w:p>
         </w:tc>
@@ -1962,21 +1898,26 @@
       <w:tr>
         <w:tc>
           <w:tcPr>
-            <w:tcW w:w="2220" w:type="dxa"/>
-          </w:tcPr>
-          <w:p>
-            <w:pPr>
-              <w:jc w:val="both"/>
-              <w:rPr>
-                <w:rFonts w:ascii="Arial" w:hAnsi="Arial" w:cs="Arial"/>
-                <w:sz w:val="24"/>
-                <w:szCs w:val="24"/>
-                <w:lang w:val="sr-Latn-RS"/>
-              </w:rPr>
-            </w:pPr>
-            <w:r>
-              <w:rPr>
-                <w:rFonts w:ascii="Arial" w:hAnsi="Arial" w:cs="Arial"/>
+            <w:tcW w:w="1890" w:type="dxa"/>
+            <w:shd w:val="clear" w:color="auto" w:fill="548DD4" w:themeFill="text2" w:themeFillTint="99"/>
+          </w:tcPr>
+          <w:p>
+            <w:pPr>
+              <w:jc w:val="both"/>
+              <w:rPr>
+                <w:rFonts w:ascii="Arial" w:hAnsi="Arial" w:cs="Arial"/>
+                <w:i/>
+                <w:color w:val="FFFFFF" w:themeColor="background1"/>
+                <w:sz w:val="24"/>
+                <w:szCs w:val="24"/>
+                <w:lang w:val="sr-Latn-RS"/>
+              </w:rPr>
+            </w:pPr>
+            <w:r>
+              <w:rPr>
+                <w:rFonts w:ascii="Arial" w:hAnsi="Arial" w:cs="Arial"/>
+                <w:i/>
+                <w:color w:val="FFFFFF" w:themeColor="background1"/>
                 <w:sz w:val="24"/>
                 <w:szCs w:val="24"/>
                 <w:lang w:val="sr-Latn-RS"/>
@@ -1987,17 +1928,21 @@
         </w:tc>
         <w:tc>
           <w:tcPr>
-            <w:tcW w:w="7356" w:type="dxa"/>
-          </w:tcPr>
-          <w:p>
-            <w:pPr>
-              <w:jc w:val="both"/>
-            </w:pPr>
-            <w:r>
-              <w:t>daily limit exceeded</w:t>
-            </w:r>
-            <w:r>
-              <w:t xml:space="preserve"> (Google allows 60 queries per day)</w:t>
+            <w:tcW w:w="7470" w:type="dxa"/>
+            <w:shd w:val="clear" w:color="auto" w:fill="0D0D0D" w:themeFill="text1" w:themeFillTint="F2"/>
+          </w:tcPr>
+          <w:p>
+            <w:pPr>
+              <w:jc w:val="both"/>
+              <w:rPr>
+                <w:color w:val="FFFFFF" w:themeColor="background1"/>
+              </w:rPr>
+            </w:pPr>
+            <w:r>
+              <w:rPr>
+                <w:color w:val="FFFFFF" w:themeColor="background1"/>
+              </w:rPr>
+              <w:t>daily limit exceeded (Google allows 60 queries per day)</w:t>
             </w:r>
           </w:p>
         </w:tc>
@@ -2005,21 +1950,26 @@
       <w:tr>
         <w:tc>
           <w:tcPr>
-            <w:tcW w:w="2220" w:type="dxa"/>
-          </w:tcPr>
-          <w:p>
-            <w:pPr>
-              <w:jc w:val="both"/>
-              <w:rPr>
-                <w:rFonts w:ascii="Arial" w:hAnsi="Arial" w:cs="Arial"/>
-                <w:sz w:val="24"/>
-                <w:szCs w:val="24"/>
-                <w:lang w:val="sr-Latn-RS"/>
-              </w:rPr>
-            </w:pPr>
-            <w:r>
-              <w:rPr>
-                <w:rFonts w:ascii="Arial" w:hAnsi="Arial" w:cs="Arial"/>
+            <w:tcW w:w="1890" w:type="dxa"/>
+            <w:shd w:val="clear" w:color="auto" w:fill="548DD4" w:themeFill="text2" w:themeFillTint="99"/>
+          </w:tcPr>
+          <w:p>
+            <w:pPr>
+              <w:jc w:val="both"/>
+              <w:rPr>
+                <w:rFonts w:ascii="Arial" w:hAnsi="Arial" w:cs="Arial"/>
+                <w:i/>
+                <w:color w:val="FFFFFF" w:themeColor="background1"/>
+                <w:sz w:val="24"/>
+                <w:szCs w:val="24"/>
+                <w:lang w:val="sr-Latn-RS"/>
+              </w:rPr>
+            </w:pPr>
+            <w:r>
+              <w:rPr>
+                <w:rFonts w:ascii="Arial" w:hAnsi="Arial" w:cs="Arial"/>
+                <w:i/>
+                <w:color w:val="FFFFFF" w:themeColor="background1"/>
                 <w:sz w:val="24"/>
                 <w:szCs w:val="24"/>
                 <w:lang w:val="sr-Latn-RS"/>
@@ -2030,17 +1980,21 @@
         </w:tc>
         <w:tc>
           <w:tcPr>
-            <w:tcW w:w="7356" w:type="dxa"/>
-          </w:tcPr>
-          <w:p>
-            <w:pPr>
-              <w:jc w:val="both"/>
-            </w:pPr>
-            <w:r>
-              <w:t>daily limit exceeded</w:t>
-            </w:r>
-            <w:r>
-              <w:t xml:space="preserve"> (Google allows 60 queries per day)</w:t>
+            <w:tcW w:w="7470" w:type="dxa"/>
+            <w:shd w:val="clear" w:color="auto" w:fill="0D0D0D" w:themeFill="text1" w:themeFillTint="F2"/>
+          </w:tcPr>
+          <w:p>
+            <w:pPr>
+              <w:jc w:val="both"/>
+              <w:rPr>
+                <w:color w:val="FFFFFF" w:themeColor="background1"/>
+              </w:rPr>
+            </w:pPr>
+            <w:r>
+              <w:rPr>
+                <w:color w:val="FFFFFF" w:themeColor="background1"/>
+              </w:rPr>
+              <w:t>daily limit exceeded (Google allows 60 queries per day)</w:t>
             </w:r>
           </w:p>
         </w:tc>
@@ -2048,21 +2002,26 @@
       <w:tr>
         <w:tc>
           <w:tcPr>
-            <w:tcW w:w="2220" w:type="dxa"/>
-          </w:tcPr>
-          <w:p>
-            <w:pPr>
-              <w:jc w:val="both"/>
-              <w:rPr>
-                <w:rFonts w:ascii="Arial" w:hAnsi="Arial" w:cs="Arial"/>
-                <w:sz w:val="24"/>
-                <w:szCs w:val="24"/>
-                <w:lang w:val="sr-Latn-RS"/>
-              </w:rPr>
-            </w:pPr>
-            <w:r>
-              <w:rPr>
-                <w:rFonts w:ascii="Arial" w:hAnsi="Arial" w:cs="Arial"/>
+            <w:tcW w:w="1890" w:type="dxa"/>
+            <w:shd w:val="clear" w:color="auto" w:fill="548DD4" w:themeFill="text2" w:themeFillTint="99"/>
+          </w:tcPr>
+          <w:p>
+            <w:pPr>
+              <w:jc w:val="both"/>
+              <w:rPr>
+                <w:rFonts w:ascii="Arial" w:hAnsi="Arial" w:cs="Arial"/>
+                <w:i/>
+                <w:color w:val="FFFFFF" w:themeColor="background1"/>
+                <w:sz w:val="24"/>
+                <w:szCs w:val="24"/>
+                <w:lang w:val="sr-Latn-RS"/>
+              </w:rPr>
+            </w:pPr>
+            <w:r>
+              <w:rPr>
+                <w:rFonts w:ascii="Arial" w:hAnsi="Arial" w:cs="Arial"/>
+                <w:i/>
+                <w:color w:val="FFFFFF" w:themeColor="background1"/>
                 <w:sz w:val="24"/>
                 <w:szCs w:val="24"/>
                 <w:lang w:val="sr-Latn-RS"/>
@@ -2073,17 +2032,21 @@
         </w:tc>
         <w:tc>
           <w:tcPr>
-            <w:tcW w:w="7356" w:type="dxa"/>
-          </w:tcPr>
-          <w:p>
-            <w:pPr>
-              <w:jc w:val="both"/>
-            </w:pPr>
-            <w:r>
-              <w:t>daily limit exceeded</w:t>
-            </w:r>
-            <w:r>
-              <w:t xml:space="preserve"> (Google allows 60 queries per day)</w:t>
+            <w:tcW w:w="7470" w:type="dxa"/>
+            <w:shd w:val="clear" w:color="auto" w:fill="0D0D0D" w:themeFill="text1" w:themeFillTint="F2"/>
+          </w:tcPr>
+          <w:p>
+            <w:pPr>
+              <w:jc w:val="both"/>
+              <w:rPr>
+                <w:color w:val="FFFFFF" w:themeColor="background1"/>
+              </w:rPr>
+            </w:pPr>
+            <w:r>
+              <w:rPr>
+                <w:color w:val="FFFFFF" w:themeColor="background1"/>
+              </w:rPr>
+              <w:t>daily limit exceeded (Google allows 60 queries per day)</w:t>
             </w:r>
           </w:p>
         </w:tc>
@@ -2091,21 +2054,26 @@
       <w:tr>
         <w:tc>
           <w:tcPr>
-            <w:tcW w:w="2220" w:type="dxa"/>
-          </w:tcPr>
-          <w:p>
-            <w:pPr>
-              <w:jc w:val="both"/>
-              <w:rPr>
-                <w:rFonts w:ascii="Arial" w:hAnsi="Arial" w:cs="Arial"/>
-                <w:sz w:val="24"/>
-                <w:szCs w:val="24"/>
-                <w:lang w:val="sr-Latn-RS"/>
-              </w:rPr>
-            </w:pPr>
-            <w:r>
-              <w:rPr>
-                <w:rFonts w:ascii="Arial" w:hAnsi="Arial" w:cs="Arial"/>
+            <w:tcW w:w="1890" w:type="dxa"/>
+            <w:shd w:val="clear" w:color="auto" w:fill="548DD4" w:themeFill="text2" w:themeFillTint="99"/>
+          </w:tcPr>
+          <w:p>
+            <w:pPr>
+              <w:jc w:val="both"/>
+              <w:rPr>
+                <w:rFonts w:ascii="Arial" w:hAnsi="Arial" w:cs="Arial"/>
+                <w:i/>
+                <w:color w:val="FFFFFF" w:themeColor="background1"/>
+                <w:sz w:val="24"/>
+                <w:szCs w:val="24"/>
+                <w:lang w:val="sr-Latn-RS"/>
+              </w:rPr>
+            </w:pPr>
+            <w:r>
+              <w:rPr>
+                <w:rFonts w:ascii="Arial" w:hAnsi="Arial" w:cs="Arial"/>
+                <w:i/>
+                <w:color w:val="FFFFFF" w:themeColor="background1"/>
                 <w:sz w:val="24"/>
                 <w:szCs w:val="24"/>
                 <w:lang w:val="sr-Latn-RS"/>
@@ -2116,17 +2084,21 @@
         </w:tc>
         <w:tc>
           <w:tcPr>
-            <w:tcW w:w="7356" w:type="dxa"/>
-          </w:tcPr>
-          <w:p>
-            <w:pPr>
-              <w:jc w:val="both"/>
-            </w:pPr>
-            <w:r>
-              <w:t>daily limit exceeded</w:t>
-            </w:r>
-            <w:r>
-              <w:t xml:space="preserve"> (Google allows 60 queries per day)</w:t>
+            <w:tcW w:w="7470" w:type="dxa"/>
+            <w:shd w:val="clear" w:color="auto" w:fill="0D0D0D" w:themeFill="text1" w:themeFillTint="F2"/>
+          </w:tcPr>
+          <w:p>
+            <w:pPr>
+              <w:jc w:val="both"/>
+              <w:rPr>
+                <w:color w:val="FFFFFF" w:themeColor="background1"/>
+              </w:rPr>
+            </w:pPr>
+            <w:r>
+              <w:rPr>
+                <w:color w:val="FFFFFF" w:themeColor="background1"/>
+              </w:rPr>
+              <w:t>daily limit exceeded (Google allows 60 queries per day)</w:t>
             </w:r>
           </w:p>
         </w:tc>
@@ -2134,21 +2106,26 @@
       <w:tr>
         <w:tc>
           <w:tcPr>
-            <w:tcW w:w="2220" w:type="dxa"/>
-          </w:tcPr>
-          <w:p>
-            <w:pPr>
-              <w:jc w:val="both"/>
-              <w:rPr>
-                <w:rFonts w:ascii="Arial" w:hAnsi="Arial" w:cs="Arial"/>
-                <w:sz w:val="24"/>
-                <w:szCs w:val="24"/>
-                <w:lang w:val="sr-Latn-RS"/>
-              </w:rPr>
-            </w:pPr>
-            <w:r>
-              <w:rPr>
-                <w:rFonts w:ascii="Arial" w:hAnsi="Arial" w:cs="Arial"/>
+            <w:tcW w:w="1890" w:type="dxa"/>
+            <w:shd w:val="clear" w:color="auto" w:fill="548DD4" w:themeFill="text2" w:themeFillTint="99"/>
+          </w:tcPr>
+          <w:p>
+            <w:pPr>
+              <w:jc w:val="both"/>
+              <w:rPr>
+                <w:rFonts w:ascii="Arial" w:hAnsi="Arial" w:cs="Arial"/>
+                <w:i/>
+                <w:color w:val="FFFFFF" w:themeColor="background1"/>
+                <w:sz w:val="24"/>
+                <w:szCs w:val="24"/>
+                <w:lang w:val="sr-Latn-RS"/>
+              </w:rPr>
+            </w:pPr>
+            <w:r>
+              <w:rPr>
+                <w:rFonts w:ascii="Arial" w:hAnsi="Arial" w:cs="Arial"/>
+                <w:i/>
+                <w:color w:val="FFFFFF" w:themeColor="background1"/>
                 <w:sz w:val="24"/>
                 <w:szCs w:val="24"/>
                 <w:lang w:val="sr-Latn-RS"/>
@@ -2159,17 +2136,21 @@
         </w:tc>
         <w:tc>
           <w:tcPr>
-            <w:tcW w:w="7356" w:type="dxa"/>
-          </w:tcPr>
-          <w:p>
-            <w:pPr>
-              <w:jc w:val="both"/>
-            </w:pPr>
-            <w:r>
-              <w:t>daily limit exceeded</w:t>
-            </w:r>
-            <w:r>
-              <w:t xml:space="preserve"> (Google allows 60 queries per day)</w:t>
+            <w:tcW w:w="7470" w:type="dxa"/>
+            <w:shd w:val="clear" w:color="auto" w:fill="0D0D0D" w:themeFill="text1" w:themeFillTint="F2"/>
+          </w:tcPr>
+          <w:p>
+            <w:pPr>
+              <w:jc w:val="both"/>
+              <w:rPr>
+                <w:color w:val="FFFFFF" w:themeColor="background1"/>
+              </w:rPr>
+            </w:pPr>
+            <w:r>
+              <w:rPr>
+                <w:color w:val="FFFFFF" w:themeColor="background1"/>
+              </w:rPr>
+              <w:t>daily limit exceeded (Google allows 60 queries per day)</w:t>
             </w:r>
           </w:p>
         </w:tc>
@@ -2177,21 +2158,26 @@
       <w:tr>
         <w:tc>
           <w:tcPr>
-            <w:tcW w:w="2220" w:type="dxa"/>
-          </w:tcPr>
-          <w:p>
-            <w:pPr>
-              <w:jc w:val="both"/>
-              <w:rPr>
-                <w:rFonts w:ascii="Arial" w:hAnsi="Arial" w:cs="Arial"/>
-                <w:sz w:val="24"/>
-                <w:szCs w:val="24"/>
-                <w:lang w:val="sr-Latn-RS"/>
-              </w:rPr>
-            </w:pPr>
-            <w:r>
-              <w:rPr>
-                <w:rFonts w:ascii="Arial" w:hAnsi="Arial" w:cs="Arial"/>
+            <w:tcW w:w="1890" w:type="dxa"/>
+            <w:shd w:val="clear" w:color="auto" w:fill="548DD4" w:themeFill="text2" w:themeFillTint="99"/>
+          </w:tcPr>
+          <w:p>
+            <w:pPr>
+              <w:jc w:val="both"/>
+              <w:rPr>
+                <w:rFonts w:ascii="Arial" w:hAnsi="Arial" w:cs="Arial"/>
+                <w:i/>
+                <w:color w:val="FFFFFF" w:themeColor="background1"/>
+                <w:sz w:val="24"/>
+                <w:szCs w:val="24"/>
+                <w:lang w:val="sr-Latn-RS"/>
+              </w:rPr>
+            </w:pPr>
+            <w:r>
+              <w:rPr>
+                <w:rFonts w:ascii="Arial" w:hAnsi="Arial" w:cs="Arial"/>
+                <w:i/>
+                <w:color w:val="FFFFFF" w:themeColor="background1"/>
                 <w:sz w:val="24"/>
                 <w:szCs w:val="24"/>
                 <w:lang w:val="sr-Latn-RS"/>
@@ -2202,17 +2188,21 @@
         </w:tc>
         <w:tc>
           <w:tcPr>
-            <w:tcW w:w="7356" w:type="dxa"/>
-          </w:tcPr>
-          <w:p>
-            <w:pPr>
-              <w:jc w:val="both"/>
-            </w:pPr>
-            <w:r>
-              <w:t>daily limit exceeded</w:t>
-            </w:r>
-            <w:r>
-              <w:t xml:space="preserve"> (Google allows 60 queries per day)</w:t>
+            <w:tcW w:w="7470" w:type="dxa"/>
+            <w:shd w:val="clear" w:color="auto" w:fill="0D0D0D" w:themeFill="text1" w:themeFillTint="F2"/>
+          </w:tcPr>
+          <w:p>
+            <w:pPr>
+              <w:jc w:val="both"/>
+              <w:rPr>
+                <w:color w:val="FFFFFF" w:themeColor="background1"/>
+              </w:rPr>
+            </w:pPr>
+            <w:r>
+              <w:rPr>
+                <w:color w:val="FFFFFF" w:themeColor="background1"/>
+              </w:rPr>
+              <w:t>daily limit exceeded (Google allows 60 queries per day)</w:t>
             </w:r>
           </w:p>
         </w:tc>
@@ -2246,65 +2236,60 @@
       <w:tblPr>
         <w:tblStyle w:val="TableGrid"/>
         <w:tblW w:w="0" w:type="auto"/>
+        <w:tblInd w:w="108" w:type="dxa"/>
+        <w:tblBorders>
+          <w:top w:val="single" w:sz="4" w:space="0" w:color="215868" w:themeColor="accent5" w:themeShade="80"/>
+          <w:left w:val="single" w:sz="4" w:space="0" w:color="215868" w:themeColor="accent5" w:themeShade="80"/>
+          <w:bottom w:val="single" w:sz="4" w:space="0" w:color="215868" w:themeColor="accent5" w:themeShade="80"/>
+          <w:right w:val="single" w:sz="4" w:space="0" w:color="215868" w:themeColor="accent5" w:themeShade="80"/>
+          <w:insideH w:val="single" w:sz="4" w:space="0" w:color="215868" w:themeColor="accent5" w:themeShade="80"/>
+          <w:insideV w:val="single" w:sz="4" w:space="0" w:color="215868" w:themeColor="accent5" w:themeShade="80"/>
+        </w:tblBorders>
+        <w:tblLayout w:type="fixed"/>
         <w:tblLook w:val="04A0" w:firstRow="1" w:lastRow="0" w:firstColumn="1" w:lastColumn="0" w:noHBand="0" w:noVBand="1"/>
       </w:tblPr>
       <w:tblGrid>
-        <w:gridCol w:w="1800"/>
-        <w:gridCol w:w="7776"/>
+        <w:gridCol w:w="1890"/>
+        <w:gridCol w:w="7470"/>
       </w:tblGrid>
       <w:tr>
         <w:tc>
           <w:tcPr>
-            <w:tcW w:w="9576" w:type="dxa"/>
+            <w:tcW w:w="9360" w:type="dxa"/>
             <w:gridSpan w:val="2"/>
-          </w:tcPr>
-          <w:p>
-            <w:pPr>
-              <w:jc w:val="both"/>
-              <w:rPr>
-                <w:rFonts w:ascii="Arial" w:hAnsi="Arial" w:cs="Arial"/>
-                <w:sz w:val="24"/>
-                <w:szCs w:val="24"/>
-                <w:lang w:val="sr-Latn-RS"/>
-              </w:rPr>
-            </w:pPr>
-            <w:r>
-              <w:rPr>
-                <w:rFonts w:ascii="Arial" w:hAnsi="Arial" w:cs="Arial"/>
+            <w:shd w:val="clear" w:color="auto" w:fill="0F243E" w:themeFill="text2" w:themeFillShade="80"/>
+          </w:tcPr>
+          <w:p>
+            <w:pPr>
+              <w:jc w:val="both"/>
+              <w:rPr>
+                <w:rFonts w:ascii="Arial" w:hAnsi="Arial" w:cs="Arial"/>
+                <w:b/>
+                <w:sz w:val="24"/>
+                <w:szCs w:val="24"/>
+                <w:lang w:val="sr-Latn-RS"/>
+              </w:rPr>
+            </w:pPr>
+            <w:bookmarkStart w:id="0" w:name="_GoBack" w:colFirst="0" w:colLast="0"/>
+            <w:r>
+              <w:rPr>
+                <w:rFonts w:ascii="Arial" w:hAnsi="Arial" w:cs="Arial"/>
+                <w:b/>
                 <w:sz w:val="24"/>
                 <w:szCs w:val="24"/>
                 <w:lang w:val="sr-Latn-RS"/>
               </w:rPr>
               <w:lastRenderedPageBreak/>
-              <w:t xml:space="preserve">Namespace </w:t>
-            </w:r>
-            <w:r>
-              <w:rPr>
-                <w:rFonts w:ascii="Arial" w:hAnsi="Arial" w:cs="Arial"/>
-                <w:sz w:val="24"/>
-                <w:szCs w:val="24"/>
-                <w:lang w:val="sr-Latn-RS"/>
-              </w:rPr>
-              <w:t>utils</w:t>
-            </w:r>
-          </w:p>
-          <w:p>
-            <w:pPr>
-              <w:jc w:val="both"/>
-              <w:rPr>
-                <w:rFonts w:ascii="Arial" w:hAnsi="Arial" w:cs="Arial"/>
-                <w:sz w:val="24"/>
-                <w:szCs w:val="24"/>
-                <w:lang w:val="sr-Latn-RS"/>
-              </w:rPr>
-            </w:pPr>
+              <w:t>Namespace utils</w:t>
+            </w:r>
           </w:p>
         </w:tc>
       </w:tr>
       <w:tr>
         <w:tc>
           <w:tcPr>
-            <w:tcW w:w="1800" w:type="dxa"/>
+            <w:tcW w:w="1890" w:type="dxa"/>
+            <w:shd w:val="clear" w:color="auto" w:fill="17365D" w:themeFill="text2" w:themeFillShade="BF"/>
           </w:tcPr>
           <w:p>
             <w:pPr>
@@ -2329,7 +2314,8 @@
         </w:tc>
         <w:tc>
           <w:tcPr>
-            <w:tcW w:w="7776" w:type="dxa"/>
+            <w:tcW w:w="7470" w:type="dxa"/>
+            <w:shd w:val="clear" w:color="auto" w:fill="17365D" w:themeFill="text2" w:themeFillShade="BF"/>
           </w:tcPr>
           <w:p>
             <w:pPr>
@@ -2356,21 +2342,26 @@
       <w:tr>
         <w:tc>
           <w:tcPr>
-            <w:tcW w:w="1800" w:type="dxa"/>
-          </w:tcPr>
-          <w:p>
-            <w:pPr>
-              <w:jc w:val="both"/>
-              <w:rPr>
-                <w:rFonts w:ascii="Arial" w:hAnsi="Arial" w:cs="Arial"/>
-                <w:sz w:val="24"/>
-                <w:szCs w:val="24"/>
-                <w:lang w:val="sr-Latn-RS"/>
-              </w:rPr>
-            </w:pPr>
-            <w:r>
-              <w:rPr>
-                <w:rFonts w:ascii="Arial" w:hAnsi="Arial" w:cs="Arial"/>
+            <w:tcW w:w="1890" w:type="dxa"/>
+            <w:shd w:val="clear" w:color="auto" w:fill="548DD4" w:themeFill="text2" w:themeFillTint="99"/>
+          </w:tcPr>
+          <w:p>
+            <w:pPr>
+              <w:jc w:val="both"/>
+              <w:rPr>
+                <w:rFonts w:ascii="Arial" w:hAnsi="Arial" w:cs="Arial"/>
+                <w:i/>
+                <w:color w:val="FFFFFF" w:themeColor="background1"/>
+                <w:sz w:val="24"/>
+                <w:szCs w:val="24"/>
+                <w:lang w:val="sr-Latn-RS"/>
+              </w:rPr>
+            </w:pPr>
+            <w:r>
+              <w:rPr>
+                <w:rFonts w:ascii="Arial" w:hAnsi="Arial" w:cs="Arial"/>
+                <w:i/>
+                <w:color w:val="FFFFFF" w:themeColor="background1"/>
                 <w:sz w:val="24"/>
                 <w:szCs w:val="24"/>
                 <w:lang w:val="sr-Latn-RS"/>
@@ -2381,13 +2372,15 @@
         </w:tc>
         <w:tc>
           <w:tcPr>
-            <w:tcW w:w="7776" w:type="dxa"/>
-          </w:tcPr>
-          <w:p>
-            <w:pPr>
-              <w:jc w:val="both"/>
-              <w:rPr>
-                <w:rFonts w:ascii="Arial" w:hAnsi="Arial" w:cs="Arial"/>
+            <w:tcW w:w="7470" w:type="dxa"/>
+            <w:shd w:val="clear" w:color="auto" w:fill="0D0D0D" w:themeFill="text1" w:themeFillTint="F2"/>
+          </w:tcPr>
+          <w:p>
+            <w:pPr>
+              <w:jc w:val="both"/>
+              <w:rPr>
+                <w:rFonts w:ascii="Arial" w:hAnsi="Arial" w:cs="Arial"/>
+                <w:color w:val="FFFFFF" w:themeColor="background1"/>
                 <w:sz w:val="24"/>
                 <w:szCs w:val="24"/>
                 <w:lang w:val="sr-Latn-RS"/>
@@ -2396,9 +2389,10 @@
             <w:r>
               <w:rPr>
                 <w:noProof/>
+                <w:color w:val="FFFFFF" w:themeColor="background1"/>
               </w:rPr>
               <w:drawing>
-                <wp:inline distT="0" distB="0" distL="0" distR="0" wp14:anchorId="0052EFA5" wp14:editId="08C03508">
+                <wp:inline distT="0" distB="0" distL="0" distR="0" wp14:anchorId="7A87C54A" wp14:editId="45A8ABC2">
                   <wp:extent cx="4752975" cy="952500"/>
                   <wp:effectExtent l="0" t="0" r="9525" b="0"/>
                   <wp:docPr id="14" name="Picture 14"/>
@@ -2439,21 +2433,26 @@
       <w:tr>
         <w:tc>
           <w:tcPr>
-            <w:tcW w:w="1800" w:type="dxa"/>
-          </w:tcPr>
-          <w:p>
-            <w:pPr>
-              <w:jc w:val="both"/>
-              <w:rPr>
-                <w:rFonts w:ascii="Arial" w:hAnsi="Arial" w:cs="Arial"/>
-                <w:sz w:val="24"/>
-                <w:szCs w:val="24"/>
-                <w:lang w:val="sr-Latn-RS"/>
-              </w:rPr>
-            </w:pPr>
-            <w:r>
-              <w:rPr>
-                <w:rFonts w:ascii="Arial" w:hAnsi="Arial" w:cs="Arial"/>
+            <w:tcW w:w="1890" w:type="dxa"/>
+            <w:shd w:val="clear" w:color="auto" w:fill="548DD4" w:themeFill="text2" w:themeFillTint="99"/>
+          </w:tcPr>
+          <w:p>
+            <w:pPr>
+              <w:jc w:val="both"/>
+              <w:rPr>
+                <w:rFonts w:ascii="Arial" w:hAnsi="Arial" w:cs="Arial"/>
+                <w:i/>
+                <w:color w:val="FFFFFF" w:themeColor="background1"/>
+                <w:sz w:val="24"/>
+                <w:szCs w:val="24"/>
+                <w:lang w:val="sr-Latn-RS"/>
+              </w:rPr>
+            </w:pPr>
+            <w:r>
+              <w:rPr>
+                <w:rFonts w:ascii="Arial" w:hAnsi="Arial" w:cs="Arial"/>
+                <w:i/>
+                <w:color w:val="FFFFFF" w:themeColor="background1"/>
                 <w:sz w:val="24"/>
                 <w:szCs w:val="24"/>
                 <w:lang w:val="sr-Latn-RS"/>
@@ -2464,18 +2463,23 @@
         </w:tc>
         <w:tc>
           <w:tcPr>
-            <w:tcW w:w="7776" w:type="dxa"/>
-          </w:tcPr>
-          <w:p>
-            <w:pPr>
-              <w:jc w:val="both"/>
+            <w:tcW w:w="7470" w:type="dxa"/>
+            <w:shd w:val="clear" w:color="auto" w:fill="0D0D0D" w:themeFill="text1" w:themeFillTint="F2"/>
+          </w:tcPr>
+          <w:p>
+            <w:pPr>
+              <w:jc w:val="both"/>
+              <w:rPr>
+                <w:color w:val="FFFFFF" w:themeColor="background1"/>
+              </w:rPr>
             </w:pPr>
             <w:r>
               <w:rPr>
                 <w:noProof/>
+                <w:color w:val="FFFFFF" w:themeColor="background1"/>
               </w:rPr>
               <w:drawing>
-                <wp:inline distT="0" distB="0" distL="0" distR="0" wp14:anchorId="21999CCA" wp14:editId="1D20A77C">
+                <wp:inline distT="0" distB="0" distL="0" distR="0" wp14:anchorId="3D355B8E" wp14:editId="43063B71">
                   <wp:extent cx="4533900" cy="1000125"/>
                   <wp:effectExtent l="0" t="0" r="0" b="9525"/>
                   <wp:docPr id="15" name="Picture 15"/>
@@ -2516,21 +2520,26 @@
       <w:tr>
         <w:tc>
           <w:tcPr>
-            <w:tcW w:w="1800" w:type="dxa"/>
-          </w:tcPr>
-          <w:p>
-            <w:pPr>
-              <w:jc w:val="both"/>
-              <w:rPr>
-                <w:rFonts w:ascii="Arial" w:hAnsi="Arial" w:cs="Arial"/>
-                <w:sz w:val="24"/>
-                <w:szCs w:val="24"/>
-                <w:lang w:val="sr-Latn-RS"/>
-              </w:rPr>
-            </w:pPr>
-            <w:r>
-              <w:rPr>
-                <w:rFonts w:ascii="Arial" w:hAnsi="Arial" w:cs="Arial"/>
+            <w:tcW w:w="1890" w:type="dxa"/>
+            <w:shd w:val="clear" w:color="auto" w:fill="548DD4" w:themeFill="text2" w:themeFillTint="99"/>
+          </w:tcPr>
+          <w:p>
+            <w:pPr>
+              <w:jc w:val="both"/>
+              <w:rPr>
+                <w:rFonts w:ascii="Arial" w:hAnsi="Arial" w:cs="Arial"/>
+                <w:i/>
+                <w:color w:val="FFFFFF" w:themeColor="background1"/>
+                <w:sz w:val="24"/>
+                <w:szCs w:val="24"/>
+                <w:lang w:val="sr-Latn-RS"/>
+              </w:rPr>
+            </w:pPr>
+            <w:r>
+              <w:rPr>
+                <w:rFonts w:ascii="Arial" w:hAnsi="Arial" w:cs="Arial"/>
+                <w:i/>
+                <w:color w:val="FFFFFF" w:themeColor="background1"/>
                 <w:sz w:val="24"/>
                 <w:szCs w:val="24"/>
                 <w:lang w:val="sr-Latn-RS"/>
@@ -2541,18 +2550,23 @@
         </w:tc>
         <w:tc>
           <w:tcPr>
-            <w:tcW w:w="7776" w:type="dxa"/>
-          </w:tcPr>
-          <w:p>
-            <w:pPr>
-              <w:jc w:val="both"/>
+            <w:tcW w:w="7470" w:type="dxa"/>
+            <w:shd w:val="clear" w:color="auto" w:fill="0D0D0D" w:themeFill="text1" w:themeFillTint="F2"/>
+          </w:tcPr>
+          <w:p>
+            <w:pPr>
+              <w:jc w:val="both"/>
+              <w:rPr>
+                <w:color w:val="FFFFFF" w:themeColor="background1"/>
+              </w:rPr>
             </w:pPr>
             <w:r>
               <w:rPr>
                 <w:noProof/>
+                <w:color w:val="FFFFFF" w:themeColor="background1"/>
               </w:rPr>
               <w:drawing>
-                <wp:inline distT="0" distB="0" distL="0" distR="0" wp14:anchorId="1BCCDC39" wp14:editId="1D294A68">
+                <wp:inline distT="0" distB="0" distL="0" distR="0" wp14:anchorId="20595DEE" wp14:editId="1F75412A">
                   <wp:extent cx="4600575" cy="952500"/>
                   <wp:effectExtent l="0" t="0" r="9525" b="0"/>
                   <wp:docPr id="16" name="Picture 16"/>
@@ -2600,21 +2614,26 @@
       <w:tr>
         <w:tc>
           <w:tcPr>
-            <w:tcW w:w="1800" w:type="dxa"/>
-          </w:tcPr>
-          <w:p>
-            <w:pPr>
-              <w:jc w:val="both"/>
-              <w:rPr>
-                <w:rFonts w:ascii="Arial" w:hAnsi="Arial" w:cs="Arial"/>
-                <w:sz w:val="24"/>
-                <w:szCs w:val="24"/>
-                <w:lang w:val="sr-Latn-RS"/>
-              </w:rPr>
-            </w:pPr>
-            <w:r>
-              <w:rPr>
-                <w:rFonts w:ascii="Arial" w:hAnsi="Arial" w:cs="Arial"/>
+            <w:tcW w:w="1890" w:type="dxa"/>
+            <w:shd w:val="clear" w:color="auto" w:fill="548DD4" w:themeFill="text2" w:themeFillTint="99"/>
+          </w:tcPr>
+          <w:p>
+            <w:pPr>
+              <w:jc w:val="both"/>
+              <w:rPr>
+                <w:rFonts w:ascii="Arial" w:hAnsi="Arial" w:cs="Arial"/>
+                <w:i/>
+                <w:color w:val="FFFFFF" w:themeColor="background1"/>
+                <w:sz w:val="24"/>
+                <w:szCs w:val="24"/>
+                <w:lang w:val="sr-Latn-RS"/>
+              </w:rPr>
+            </w:pPr>
+            <w:r>
+              <w:rPr>
+                <w:rFonts w:ascii="Arial" w:hAnsi="Arial" w:cs="Arial"/>
+                <w:i/>
+                <w:color w:val="FFFFFF" w:themeColor="background1"/>
                 <w:sz w:val="24"/>
                 <w:szCs w:val="24"/>
                 <w:lang w:val="sr-Latn-RS"/>
@@ -2625,18 +2644,23 @@
         </w:tc>
         <w:tc>
           <w:tcPr>
-            <w:tcW w:w="7776" w:type="dxa"/>
-          </w:tcPr>
-          <w:p>
-            <w:pPr>
-              <w:jc w:val="both"/>
+            <w:tcW w:w="7470" w:type="dxa"/>
+            <w:shd w:val="clear" w:color="auto" w:fill="0D0D0D" w:themeFill="text1" w:themeFillTint="F2"/>
+          </w:tcPr>
+          <w:p>
+            <w:pPr>
+              <w:jc w:val="both"/>
+              <w:rPr>
+                <w:color w:val="FFFFFF" w:themeColor="background1"/>
+              </w:rPr>
             </w:pPr>
             <w:r>
               <w:rPr>
                 <w:noProof/>
+                <w:color w:val="FFFFFF" w:themeColor="background1"/>
               </w:rPr>
               <w:drawing>
-                <wp:inline distT="0" distB="0" distL="0" distR="0" wp14:anchorId="667268BC" wp14:editId="4E28E849">
+                <wp:inline distT="0" distB="0" distL="0" distR="0" wp14:anchorId="578CFBA7" wp14:editId="569F2456">
                   <wp:extent cx="4552950" cy="962025"/>
                   <wp:effectExtent l="0" t="0" r="0" b="9525"/>
                   <wp:docPr id="17" name="Picture 17"/>
@@ -2677,21 +2701,26 @@
       <w:tr>
         <w:tc>
           <w:tcPr>
-            <w:tcW w:w="1800" w:type="dxa"/>
-          </w:tcPr>
-          <w:p>
-            <w:pPr>
-              <w:jc w:val="both"/>
-              <w:rPr>
-                <w:rFonts w:ascii="Arial" w:hAnsi="Arial" w:cs="Arial"/>
-                <w:sz w:val="24"/>
-                <w:szCs w:val="24"/>
-                <w:lang w:val="sr-Latn-RS"/>
-              </w:rPr>
-            </w:pPr>
-            <w:r>
-              <w:rPr>
-                <w:rFonts w:ascii="Arial" w:hAnsi="Arial" w:cs="Arial"/>
+            <w:tcW w:w="1890" w:type="dxa"/>
+            <w:shd w:val="clear" w:color="auto" w:fill="548DD4" w:themeFill="text2" w:themeFillTint="99"/>
+          </w:tcPr>
+          <w:p>
+            <w:pPr>
+              <w:jc w:val="both"/>
+              <w:rPr>
+                <w:rFonts w:ascii="Arial" w:hAnsi="Arial" w:cs="Arial"/>
+                <w:i/>
+                <w:color w:val="FFFFFF" w:themeColor="background1"/>
+                <w:sz w:val="24"/>
+                <w:szCs w:val="24"/>
+                <w:lang w:val="sr-Latn-RS"/>
+              </w:rPr>
+            </w:pPr>
+            <w:r>
+              <w:rPr>
+                <w:rFonts w:ascii="Arial" w:hAnsi="Arial" w:cs="Arial"/>
+                <w:i/>
+                <w:color w:val="FFFFFF" w:themeColor="background1"/>
                 <w:sz w:val="24"/>
                 <w:szCs w:val="24"/>
                 <w:lang w:val="sr-Latn-RS"/>
@@ -2702,18 +2731,23 @@
         </w:tc>
         <w:tc>
           <w:tcPr>
-            <w:tcW w:w="7776" w:type="dxa"/>
-          </w:tcPr>
-          <w:p>
-            <w:pPr>
-              <w:jc w:val="both"/>
+            <w:tcW w:w="7470" w:type="dxa"/>
+            <w:shd w:val="clear" w:color="auto" w:fill="0D0D0D" w:themeFill="text1" w:themeFillTint="F2"/>
+          </w:tcPr>
+          <w:p>
+            <w:pPr>
+              <w:jc w:val="both"/>
+              <w:rPr>
+                <w:color w:val="FFFFFF" w:themeColor="background1"/>
+              </w:rPr>
             </w:pPr>
             <w:r>
               <w:rPr>
                 <w:noProof/>
+                <w:color w:val="FFFFFF" w:themeColor="background1"/>
               </w:rPr>
               <w:drawing>
-                <wp:inline distT="0" distB="0" distL="0" distR="0" wp14:anchorId="01BA4A0E" wp14:editId="62B7B5C1">
+                <wp:inline distT="0" distB="0" distL="0" distR="0" wp14:anchorId="6B572669" wp14:editId="0969705A">
                   <wp:extent cx="4600575" cy="971550"/>
                   <wp:effectExtent l="0" t="0" r="9525" b="0"/>
                   <wp:docPr id="18" name="Picture 18"/>
@@ -2754,21 +2788,26 @@
       <w:tr>
         <w:tc>
           <w:tcPr>
-            <w:tcW w:w="1800" w:type="dxa"/>
-          </w:tcPr>
-          <w:p>
-            <w:pPr>
-              <w:jc w:val="both"/>
-              <w:rPr>
-                <w:rFonts w:ascii="Arial" w:hAnsi="Arial" w:cs="Arial"/>
-                <w:sz w:val="24"/>
-                <w:szCs w:val="24"/>
-                <w:lang w:val="sr-Latn-RS"/>
-              </w:rPr>
-            </w:pPr>
-            <w:r>
-              <w:rPr>
-                <w:rFonts w:ascii="Arial" w:hAnsi="Arial" w:cs="Arial"/>
+            <w:tcW w:w="1890" w:type="dxa"/>
+            <w:shd w:val="clear" w:color="auto" w:fill="548DD4" w:themeFill="text2" w:themeFillTint="99"/>
+          </w:tcPr>
+          <w:p>
+            <w:pPr>
+              <w:jc w:val="both"/>
+              <w:rPr>
+                <w:rFonts w:ascii="Arial" w:hAnsi="Arial" w:cs="Arial"/>
+                <w:i/>
+                <w:color w:val="FFFFFF" w:themeColor="background1"/>
+                <w:sz w:val="24"/>
+                <w:szCs w:val="24"/>
+                <w:lang w:val="sr-Latn-RS"/>
+              </w:rPr>
+            </w:pPr>
+            <w:r>
+              <w:rPr>
+                <w:rFonts w:ascii="Arial" w:hAnsi="Arial" w:cs="Arial"/>
+                <w:i/>
+                <w:color w:val="FFFFFF" w:themeColor="background1"/>
                 <w:sz w:val="24"/>
                 <w:szCs w:val="24"/>
                 <w:lang w:val="sr-Latn-RS"/>
@@ -2779,18 +2818,23 @@
         </w:tc>
         <w:tc>
           <w:tcPr>
-            <w:tcW w:w="7776" w:type="dxa"/>
-          </w:tcPr>
-          <w:p>
-            <w:pPr>
-              <w:jc w:val="both"/>
+            <w:tcW w:w="7470" w:type="dxa"/>
+            <w:shd w:val="clear" w:color="auto" w:fill="0D0D0D" w:themeFill="text1" w:themeFillTint="F2"/>
+          </w:tcPr>
+          <w:p>
+            <w:pPr>
+              <w:jc w:val="both"/>
+              <w:rPr>
+                <w:color w:val="FFFFFF" w:themeColor="background1"/>
+              </w:rPr>
             </w:pPr>
             <w:r>
               <w:rPr>
                 <w:noProof/>
+                <w:color w:val="FFFFFF" w:themeColor="background1"/>
               </w:rPr>
               <w:drawing>
-                <wp:inline distT="0" distB="0" distL="0" distR="0" wp14:anchorId="7447821D" wp14:editId="76579595">
+                <wp:inline distT="0" distB="0" distL="0" distR="0" wp14:anchorId="19C42352" wp14:editId="148BB4DE">
                   <wp:extent cx="4733925" cy="981075"/>
                   <wp:effectExtent l="0" t="0" r="9525" b="9525"/>
                   <wp:docPr id="19" name="Picture 19"/>
@@ -2831,21 +2875,26 @@
       <w:tr>
         <w:tc>
           <w:tcPr>
-            <w:tcW w:w="1800" w:type="dxa"/>
-          </w:tcPr>
-          <w:p>
-            <w:pPr>
-              <w:jc w:val="both"/>
-              <w:rPr>
-                <w:rFonts w:ascii="Arial" w:hAnsi="Arial" w:cs="Arial"/>
-                <w:sz w:val="24"/>
-                <w:szCs w:val="24"/>
-                <w:lang w:val="sr-Latn-RS"/>
-              </w:rPr>
-            </w:pPr>
-            <w:r>
-              <w:rPr>
-                <w:rFonts w:ascii="Arial" w:hAnsi="Arial" w:cs="Arial"/>
+            <w:tcW w:w="1890" w:type="dxa"/>
+            <w:shd w:val="clear" w:color="auto" w:fill="548DD4" w:themeFill="text2" w:themeFillTint="99"/>
+          </w:tcPr>
+          <w:p>
+            <w:pPr>
+              <w:jc w:val="both"/>
+              <w:rPr>
+                <w:rFonts w:ascii="Arial" w:hAnsi="Arial" w:cs="Arial"/>
+                <w:i/>
+                <w:color w:val="FFFFFF" w:themeColor="background1"/>
+                <w:sz w:val="24"/>
+                <w:szCs w:val="24"/>
+                <w:lang w:val="sr-Latn-RS"/>
+              </w:rPr>
+            </w:pPr>
+            <w:r>
+              <w:rPr>
+                <w:rFonts w:ascii="Arial" w:hAnsi="Arial" w:cs="Arial"/>
+                <w:i/>
+                <w:color w:val="FFFFFF" w:themeColor="background1"/>
                 <w:sz w:val="24"/>
                 <w:szCs w:val="24"/>
                 <w:lang w:val="sr-Latn-RS"/>
@@ -2856,18 +2905,23 @@
         </w:tc>
         <w:tc>
           <w:tcPr>
-            <w:tcW w:w="7776" w:type="dxa"/>
-          </w:tcPr>
-          <w:p>
-            <w:pPr>
-              <w:jc w:val="both"/>
+            <w:tcW w:w="7470" w:type="dxa"/>
+            <w:shd w:val="clear" w:color="auto" w:fill="0D0D0D" w:themeFill="text1" w:themeFillTint="F2"/>
+          </w:tcPr>
+          <w:p>
+            <w:pPr>
+              <w:jc w:val="both"/>
+              <w:rPr>
+                <w:color w:val="FFFFFF" w:themeColor="background1"/>
+              </w:rPr>
             </w:pPr>
             <w:r>
               <w:rPr>
                 <w:noProof/>
+                <w:color w:val="FFFFFF" w:themeColor="background1"/>
               </w:rPr>
               <w:drawing>
-                <wp:inline distT="0" distB="0" distL="0" distR="0" wp14:anchorId="556FD81D" wp14:editId="3EC2AFFF">
+                <wp:inline distT="0" distB="0" distL="0" distR="0" wp14:anchorId="5B70912A" wp14:editId="087DDF37">
                   <wp:extent cx="4600575" cy="923925"/>
                   <wp:effectExtent l="0" t="0" r="9525" b="9525"/>
                   <wp:docPr id="20" name="Picture 20"/>
@@ -2915,44 +2969,53 @@
       <w:tr>
         <w:tc>
           <w:tcPr>
-            <w:tcW w:w="1800" w:type="dxa"/>
-          </w:tcPr>
-          <w:p>
-            <w:pPr>
-              <w:jc w:val="both"/>
-              <w:rPr>
-                <w:rFonts w:ascii="Arial" w:hAnsi="Arial" w:cs="Arial"/>
-                <w:sz w:val="24"/>
-                <w:szCs w:val="24"/>
-                <w:lang w:val="sr-Latn-RS"/>
-              </w:rPr>
-            </w:pPr>
-            <w:r>
-              <w:rPr>
-                <w:rFonts w:ascii="Arial" w:hAnsi="Arial" w:cs="Arial"/>
-                <w:sz w:val="24"/>
-                <w:szCs w:val="24"/>
-                <w:lang w:val="sr-Latn-RS"/>
-              </w:rPr>
-              <w:lastRenderedPageBreak/>
+            <w:tcW w:w="1890" w:type="dxa"/>
+            <w:shd w:val="clear" w:color="auto" w:fill="548DD4" w:themeFill="text2" w:themeFillTint="99"/>
+          </w:tcPr>
+          <w:p>
+            <w:pPr>
+              <w:jc w:val="both"/>
+              <w:rPr>
+                <w:rFonts w:ascii="Arial" w:hAnsi="Arial" w:cs="Arial"/>
+                <w:i/>
+                <w:color w:val="FFFFFF" w:themeColor="background1"/>
+                <w:sz w:val="24"/>
+                <w:szCs w:val="24"/>
+                <w:lang w:val="sr-Latn-RS"/>
+              </w:rPr>
+            </w:pPr>
+            <w:r>
+              <w:rPr>
+                <w:rFonts w:ascii="Arial" w:hAnsi="Arial" w:cs="Arial"/>
+                <w:i/>
+                <w:color w:val="FFFFFF" w:themeColor="background1"/>
+                <w:sz w:val="24"/>
+                <w:szCs w:val="24"/>
+                <w:lang w:val="sr-Latn-RS"/>
+              </w:rPr>
               <w:t>calculate-distance</w:t>
             </w:r>
           </w:p>
         </w:tc>
         <w:tc>
           <w:tcPr>
-            <w:tcW w:w="7776" w:type="dxa"/>
-          </w:tcPr>
-          <w:p>
-            <w:pPr>
-              <w:jc w:val="both"/>
+            <w:tcW w:w="7470" w:type="dxa"/>
+            <w:shd w:val="clear" w:color="auto" w:fill="0D0D0D" w:themeFill="text1" w:themeFillTint="F2"/>
+          </w:tcPr>
+          <w:p>
+            <w:pPr>
+              <w:jc w:val="both"/>
+              <w:rPr>
+                <w:color w:val="FFFFFF" w:themeColor="background1"/>
+              </w:rPr>
             </w:pPr>
             <w:r>
               <w:rPr>
                 <w:noProof/>
+                <w:color w:val="FFFFFF" w:themeColor="background1"/>
               </w:rPr>
               <w:drawing>
-                <wp:inline distT="0" distB="0" distL="0" distR="0" wp14:anchorId="4FE7C9DD" wp14:editId="0A37F735">
+                <wp:inline distT="0" distB="0" distL="0" distR="0" wp14:anchorId="44078EC7" wp14:editId="70FD37B7">
                   <wp:extent cx="4438650" cy="942975"/>
                   <wp:effectExtent l="0" t="0" r="0" b="9525"/>
                   <wp:docPr id="21" name="Picture 21"/>
@@ -2999,68 +3062,31 @@
             <w:pPr>
               <w:jc w:val="both"/>
               <w:rPr>
+                <w:color w:val="FFFFFF" w:themeColor="background1"/>
                 <w:lang w:val="de-DE"/>
               </w:rPr>
             </w:pPr>
             <w:r>
               <w:rPr>
+                <w:color w:val="FFFFFF" w:themeColor="background1"/>
                 <w:lang w:val="de-DE"/>
               </w:rPr>
-              <w:t xml:space="preserve">*u konzoli je </w:t>
-            </w:r>
-            <w:r>
-              <w:rPr>
+              <w:lastRenderedPageBreak/>
+              <w:t xml:space="preserve">*u konzoli je merna jedinica µs </w:t>
+            </w:r>
+            <w:r>
+              <w:rPr>
+                <w:color w:val="FFFFFF" w:themeColor="background1"/>
+                <w:lang w:val="sr-Latn-RS"/>
+              </w:rPr>
+              <w:t>š</w:t>
+            </w:r>
+            <w:r>
+              <w:rPr>
+                <w:color w:val="FFFFFF" w:themeColor="background1"/>
                 <w:lang w:val="de-DE"/>
               </w:rPr>
-              <w:t xml:space="preserve">merna jedinica </w:t>
-            </w:r>
-            <w:r>
-              <w:rPr>
-                <w:lang w:val="de-DE"/>
-              </w:rPr>
-              <w:t>µ</w:t>
-            </w:r>
-            <w:r>
-              <w:rPr>
-                <w:lang w:val="de-DE"/>
-              </w:rPr>
-              <w:t>s</w:t>
-            </w:r>
-            <w:r>
-              <w:rPr>
-                <w:lang w:val="de-DE"/>
-              </w:rPr>
-              <w:t xml:space="preserve"> </w:t>
-            </w:r>
-            <w:r>
-              <w:rPr>
-                <w:lang w:val="sr-Latn-RS"/>
-              </w:rPr>
-              <w:t>š</w:t>
-            </w:r>
-            <w:r>
-              <w:rPr>
-                <w:lang w:val="de-DE"/>
-              </w:rPr>
-              <w:t>tampan</w:t>
-            </w:r>
-            <w:r>
-              <w:rPr>
-                <w:lang w:val="de-DE"/>
-              </w:rPr>
-              <w:t>a</w:t>
-            </w:r>
-            <w:r>
-              <w:rPr>
-                <w:lang w:val="de-DE"/>
-              </w:rPr>
-              <w:t xml:space="preserve"> sa ?</w:t>
-            </w:r>
-            <w:r>
-              <w:rPr>
-                <w:lang w:val="de-DE"/>
-              </w:rPr>
-              <w:t>s</w:t>
+              <w:t>tampana sa ?s</w:t>
             </w:r>
           </w:p>
         </w:tc>
@@ -3068,43 +3094,54 @@
       <w:tr>
         <w:tc>
           <w:tcPr>
-            <w:tcW w:w="1800" w:type="dxa"/>
-          </w:tcPr>
-          <w:p>
-            <w:pPr>
-              <w:jc w:val="both"/>
-              <w:rPr>
-                <w:rFonts w:ascii="Arial" w:hAnsi="Arial" w:cs="Arial"/>
-                <w:sz w:val="24"/>
-                <w:szCs w:val="24"/>
-                <w:lang w:val="sr-Latn-RS"/>
-              </w:rPr>
-            </w:pPr>
-            <w:r>
-              <w:rPr>
-                <w:rFonts w:ascii="Arial" w:hAnsi="Arial" w:cs="Arial"/>
-                <w:sz w:val="24"/>
-                <w:szCs w:val="24"/>
-                <w:lang w:val="sr-Latn-RS"/>
-              </w:rPr>
+            <w:tcW w:w="1890" w:type="dxa"/>
+            <w:shd w:val="clear" w:color="auto" w:fill="548DD4" w:themeFill="text2" w:themeFillTint="99"/>
+          </w:tcPr>
+          <w:p>
+            <w:pPr>
+              <w:jc w:val="both"/>
+              <w:rPr>
+                <w:rFonts w:ascii="Arial" w:hAnsi="Arial" w:cs="Arial"/>
+                <w:i/>
+                <w:color w:val="FFFFFF" w:themeColor="background1"/>
+                <w:sz w:val="24"/>
+                <w:szCs w:val="24"/>
+                <w:lang w:val="sr-Latn-RS"/>
+              </w:rPr>
+            </w:pPr>
+            <w:r>
+              <w:rPr>
+                <w:rFonts w:ascii="Arial" w:hAnsi="Arial" w:cs="Arial"/>
+                <w:i/>
+                <w:color w:val="FFFFFF" w:themeColor="background1"/>
+                <w:sz w:val="24"/>
+                <w:szCs w:val="24"/>
+                <w:lang w:val="sr-Latn-RS"/>
+              </w:rPr>
+              <w:lastRenderedPageBreak/>
               <w:t>now</w:t>
             </w:r>
           </w:p>
         </w:tc>
         <w:tc>
           <w:tcPr>
-            <w:tcW w:w="7776" w:type="dxa"/>
-          </w:tcPr>
-          <w:p>
-            <w:pPr>
-              <w:jc w:val="both"/>
+            <w:tcW w:w="7470" w:type="dxa"/>
+            <w:shd w:val="clear" w:color="auto" w:fill="0D0D0D" w:themeFill="text1" w:themeFillTint="F2"/>
+          </w:tcPr>
+          <w:p>
+            <w:pPr>
+              <w:jc w:val="both"/>
+              <w:rPr>
+                <w:color w:val="FFFFFF" w:themeColor="background1"/>
+              </w:rPr>
             </w:pPr>
             <w:r>
               <w:rPr>
                 <w:noProof/>
+                <w:color w:val="FFFFFF" w:themeColor="background1"/>
               </w:rPr>
               <w:drawing>
-                <wp:inline distT="0" distB="0" distL="0" distR="0" wp14:anchorId="273F5FAD" wp14:editId="45462605">
+                <wp:inline distT="0" distB="0" distL="0" distR="0" wp14:anchorId="1EE4740F" wp14:editId="3D4522B0">
                   <wp:extent cx="4800600" cy="923925"/>
                   <wp:effectExtent l="0" t="0" r="0" b="9525"/>
                   <wp:docPr id="22" name="Picture 22"/>
@@ -3149,6 +3186,7 @@
           </w:p>
         </w:tc>
       </w:tr>
+      <w:bookmarkEnd w:id="0"/>
     </w:tbl>
     <w:p>
       <w:pPr>
@@ -3165,64 +3203,58 @@
       <w:tblPr>
         <w:tblStyle w:val="TableGrid"/>
         <w:tblW w:w="0" w:type="auto"/>
+        <w:tblInd w:w="108" w:type="dxa"/>
+        <w:tblBorders>
+          <w:top w:val="single" w:sz="4" w:space="0" w:color="215868" w:themeColor="accent5" w:themeShade="80"/>
+          <w:left w:val="single" w:sz="4" w:space="0" w:color="215868" w:themeColor="accent5" w:themeShade="80"/>
+          <w:bottom w:val="single" w:sz="4" w:space="0" w:color="215868" w:themeColor="accent5" w:themeShade="80"/>
+          <w:right w:val="single" w:sz="4" w:space="0" w:color="215868" w:themeColor="accent5" w:themeShade="80"/>
+          <w:insideH w:val="single" w:sz="4" w:space="0" w:color="215868" w:themeColor="accent5" w:themeShade="80"/>
+          <w:insideV w:val="single" w:sz="4" w:space="0" w:color="215868" w:themeColor="accent5" w:themeShade="80"/>
+        </w:tblBorders>
+        <w:tblLayout w:type="fixed"/>
         <w:tblLook w:val="04A0" w:firstRow="1" w:lastRow="0" w:firstColumn="1" w:lastColumn="0" w:noHBand="0" w:noVBand="1"/>
       </w:tblPr>
       <w:tblGrid>
-        <w:gridCol w:w="1860"/>
-        <w:gridCol w:w="7716"/>
+        <w:gridCol w:w="1890"/>
+        <w:gridCol w:w="7470"/>
       </w:tblGrid>
       <w:tr>
         <w:tc>
           <w:tcPr>
-            <w:tcW w:w="9576" w:type="dxa"/>
+            <w:tcW w:w="9360" w:type="dxa"/>
             <w:gridSpan w:val="2"/>
-          </w:tcPr>
-          <w:p>
-            <w:pPr>
-              <w:jc w:val="both"/>
-              <w:rPr>
-                <w:rFonts w:ascii="Arial" w:hAnsi="Arial" w:cs="Arial"/>
-                <w:sz w:val="24"/>
-                <w:szCs w:val="24"/>
-                <w:lang w:val="sr-Latn-RS"/>
-              </w:rPr>
-            </w:pPr>
-            <w:r>
-              <w:rPr>
-                <w:rFonts w:ascii="Arial" w:hAnsi="Arial" w:cs="Arial"/>
-                <w:sz w:val="24"/>
-                <w:szCs w:val="24"/>
-                <w:lang w:val="sr-Latn-RS"/>
-              </w:rPr>
-              <w:t xml:space="preserve">Namespace </w:t>
-            </w:r>
-            <w:r>
-              <w:rPr>
-                <w:rFonts w:ascii="Arial" w:hAnsi="Arial" w:cs="Arial"/>
-                <w:sz w:val="24"/>
-                <w:szCs w:val="24"/>
-                <w:lang w:val="sr-Latn-RS"/>
-              </w:rPr>
-              <w:t>distance</w:t>
-            </w:r>
-          </w:p>
-          <w:p>
-            <w:pPr>
-              <w:jc w:val="both"/>
-              <w:rPr>
-                <w:rFonts w:ascii="Arial" w:hAnsi="Arial" w:cs="Arial"/>
-                <w:sz w:val="24"/>
-                <w:szCs w:val="24"/>
-                <w:lang w:val="sr-Latn-RS"/>
-              </w:rPr>
-            </w:pPr>
+            <w:shd w:val="clear" w:color="auto" w:fill="0F243E" w:themeFill="text2" w:themeFillShade="80"/>
+          </w:tcPr>
+          <w:p>
+            <w:pPr>
+              <w:jc w:val="both"/>
+              <w:rPr>
+                <w:rFonts w:ascii="Arial" w:hAnsi="Arial" w:cs="Arial"/>
+                <w:b/>
+                <w:sz w:val="24"/>
+                <w:szCs w:val="24"/>
+                <w:lang w:val="sr-Latn-RS"/>
+              </w:rPr>
+            </w:pPr>
+            <w:r>
+              <w:rPr>
+                <w:rFonts w:ascii="Arial" w:hAnsi="Arial" w:cs="Arial"/>
+                <w:b/>
+                <w:sz w:val="24"/>
+                <w:szCs w:val="24"/>
+                <w:lang w:val="sr-Latn-RS"/>
+              </w:rPr>
+              <w:t>Namespace distance</w:t>
+            </w:r>
           </w:p>
         </w:tc>
       </w:tr>
       <w:tr>
         <w:tc>
           <w:tcPr>
-            <w:tcW w:w="2220" w:type="dxa"/>
+            <w:tcW w:w="1890" w:type="dxa"/>
+            <w:shd w:val="clear" w:color="auto" w:fill="17365D" w:themeFill="text2" w:themeFillShade="BF"/>
           </w:tcPr>
           <w:p>
             <w:pPr>
@@ -3247,7 +3279,8 @@
         </w:tc>
         <w:tc>
           <w:tcPr>
-            <w:tcW w:w="7356" w:type="dxa"/>
+            <w:tcW w:w="7470" w:type="dxa"/>
+            <w:shd w:val="clear" w:color="auto" w:fill="17365D" w:themeFill="text2" w:themeFillShade="BF"/>
           </w:tcPr>
           <w:p>
             <w:pPr>
@@ -3274,21 +3307,26 @@
       <w:tr>
         <w:tc>
           <w:tcPr>
-            <w:tcW w:w="2220" w:type="dxa"/>
-          </w:tcPr>
-          <w:p>
-            <w:pPr>
-              <w:jc w:val="both"/>
-              <w:rPr>
-                <w:rFonts w:ascii="Arial" w:hAnsi="Arial" w:cs="Arial"/>
-                <w:sz w:val="24"/>
-                <w:szCs w:val="24"/>
-                <w:lang w:val="sr-Latn-RS"/>
-              </w:rPr>
-            </w:pPr>
-            <w:r>
-              <w:rPr>
-                <w:rFonts w:ascii="Arial" w:hAnsi="Arial" w:cs="Arial"/>
+            <w:tcW w:w="1890" w:type="dxa"/>
+            <w:shd w:val="clear" w:color="auto" w:fill="548DD4" w:themeFill="text2" w:themeFillTint="99"/>
+          </w:tcPr>
+          <w:p>
+            <w:pPr>
+              <w:jc w:val="both"/>
+              <w:rPr>
+                <w:rFonts w:ascii="Arial" w:hAnsi="Arial" w:cs="Arial"/>
+                <w:i/>
+                <w:color w:val="FFFFFF" w:themeColor="background1"/>
+                <w:sz w:val="24"/>
+                <w:szCs w:val="24"/>
+                <w:lang w:val="sr-Latn-RS"/>
+              </w:rPr>
+            </w:pPr>
+            <w:r>
+              <w:rPr>
+                <w:rFonts w:ascii="Arial" w:hAnsi="Arial" w:cs="Arial"/>
+                <w:i/>
+                <w:color w:val="FFFFFF" w:themeColor="background1"/>
                 <w:sz w:val="24"/>
                 <w:szCs w:val="24"/>
                 <w:lang w:val="sr-Latn-RS"/>
@@ -3299,13 +3337,15 @@
         </w:tc>
         <w:tc>
           <w:tcPr>
-            <w:tcW w:w="7356" w:type="dxa"/>
-          </w:tcPr>
-          <w:p>
-            <w:pPr>
-              <w:jc w:val="both"/>
-              <w:rPr>
-                <w:rFonts w:ascii="Arial" w:hAnsi="Arial" w:cs="Arial"/>
+            <w:tcW w:w="7470" w:type="dxa"/>
+            <w:shd w:val="clear" w:color="auto" w:fill="0D0D0D" w:themeFill="text1" w:themeFillTint="F2"/>
+          </w:tcPr>
+          <w:p>
+            <w:pPr>
+              <w:jc w:val="both"/>
+              <w:rPr>
+                <w:rFonts w:ascii="Arial" w:hAnsi="Arial" w:cs="Arial"/>
+                <w:color w:val="FFFFFF" w:themeColor="background1"/>
                 <w:sz w:val="24"/>
                 <w:szCs w:val="24"/>
                 <w:lang w:val="sr-Latn-RS"/>
@@ -3314,9 +3354,10 @@
             <w:r>
               <w:rPr>
                 <w:noProof/>
+                <w:color w:val="FFFFFF" w:themeColor="background1"/>
               </w:rPr>
               <w:drawing>
-                <wp:inline distT="0" distB="0" distL="0" distR="0" wp14:anchorId="5CC20A55" wp14:editId="4F2851D6">
+                <wp:inline distT="0" distB="0" distL="0" distR="0" wp14:anchorId="6BBF78D1" wp14:editId="2B8ADF6A">
                   <wp:extent cx="4219575" cy="914400"/>
                   <wp:effectExtent l="0" t="0" r="9525" b="0"/>
                   <wp:docPr id="26" name="Picture 26"/>
@@ -3364,21 +3405,26 @@
       <w:tr>
         <w:tc>
           <w:tcPr>
-            <w:tcW w:w="2220" w:type="dxa"/>
-          </w:tcPr>
-          <w:p>
-            <w:pPr>
-              <w:jc w:val="both"/>
-              <w:rPr>
-                <w:rFonts w:ascii="Arial" w:hAnsi="Arial" w:cs="Arial"/>
-                <w:sz w:val="24"/>
-                <w:szCs w:val="24"/>
-                <w:lang w:val="sr-Latn-RS"/>
-              </w:rPr>
-            </w:pPr>
-            <w:r>
-              <w:rPr>
-                <w:rFonts w:ascii="Arial" w:hAnsi="Arial" w:cs="Arial"/>
+            <w:tcW w:w="1890" w:type="dxa"/>
+            <w:shd w:val="clear" w:color="auto" w:fill="548DD4" w:themeFill="text2" w:themeFillTint="99"/>
+          </w:tcPr>
+          <w:p>
+            <w:pPr>
+              <w:jc w:val="both"/>
+              <w:rPr>
+                <w:rFonts w:ascii="Arial" w:hAnsi="Arial" w:cs="Arial"/>
+                <w:i/>
+                <w:color w:val="FFFFFF" w:themeColor="background1"/>
+                <w:sz w:val="24"/>
+                <w:szCs w:val="24"/>
+                <w:lang w:val="sr-Latn-RS"/>
+              </w:rPr>
+            </w:pPr>
+            <w:r>
+              <w:rPr>
+                <w:rFonts w:ascii="Arial" w:hAnsi="Arial" w:cs="Arial"/>
+                <w:i/>
+                <w:color w:val="FFFFFF" w:themeColor="background1"/>
                 <w:sz w:val="24"/>
                 <w:szCs w:val="24"/>
                 <w:lang w:val="sr-Latn-RS"/>
@@ -3389,18 +3435,23 @@
         </w:tc>
         <w:tc>
           <w:tcPr>
-            <w:tcW w:w="7356" w:type="dxa"/>
-          </w:tcPr>
-          <w:p>
-            <w:pPr>
-              <w:jc w:val="both"/>
+            <w:tcW w:w="7470" w:type="dxa"/>
+            <w:shd w:val="clear" w:color="auto" w:fill="0D0D0D" w:themeFill="text1" w:themeFillTint="F2"/>
+          </w:tcPr>
+          <w:p>
+            <w:pPr>
+              <w:jc w:val="both"/>
+              <w:rPr>
+                <w:color w:val="FFFFFF" w:themeColor="background1"/>
+              </w:rPr>
             </w:pPr>
             <w:r>
               <w:rPr>
                 <w:noProof/>
+                <w:color w:val="FFFFFF" w:themeColor="background1"/>
               </w:rPr>
               <w:drawing>
-                <wp:inline distT="0" distB="0" distL="0" distR="0" wp14:anchorId="7756670E" wp14:editId="0131F365">
+                <wp:inline distT="0" distB="0" distL="0" distR="0" wp14:anchorId="49B86CDF" wp14:editId="433591EF">
                   <wp:extent cx="4762500" cy="942975"/>
                   <wp:effectExtent l="0" t="0" r="0" b="9525"/>
                   <wp:docPr id="25" name="Picture 25"/>
@@ -3441,21 +3492,26 @@
       <w:tr>
         <w:tc>
           <w:tcPr>
-            <w:tcW w:w="2220" w:type="dxa"/>
-          </w:tcPr>
-          <w:p>
-            <w:pPr>
-              <w:jc w:val="both"/>
-              <w:rPr>
-                <w:rFonts w:ascii="Arial" w:hAnsi="Arial" w:cs="Arial"/>
-                <w:sz w:val="24"/>
-                <w:szCs w:val="24"/>
-                <w:lang w:val="sr-Latn-RS"/>
-              </w:rPr>
-            </w:pPr>
-            <w:r>
-              <w:rPr>
-                <w:rFonts w:ascii="Arial" w:hAnsi="Arial" w:cs="Arial"/>
+            <w:tcW w:w="1890" w:type="dxa"/>
+            <w:shd w:val="clear" w:color="auto" w:fill="548DD4" w:themeFill="text2" w:themeFillTint="99"/>
+          </w:tcPr>
+          <w:p>
+            <w:pPr>
+              <w:jc w:val="both"/>
+              <w:rPr>
+                <w:rFonts w:ascii="Arial" w:hAnsi="Arial" w:cs="Arial"/>
+                <w:i/>
+                <w:color w:val="FFFFFF" w:themeColor="background1"/>
+                <w:sz w:val="24"/>
+                <w:szCs w:val="24"/>
+                <w:lang w:val="sr-Latn-RS"/>
+              </w:rPr>
+            </w:pPr>
+            <w:r>
+              <w:rPr>
+                <w:rFonts w:ascii="Arial" w:hAnsi="Arial" w:cs="Arial"/>
+                <w:i/>
+                <w:color w:val="FFFFFF" w:themeColor="background1"/>
                 <w:sz w:val="24"/>
                 <w:szCs w:val="24"/>
                 <w:lang w:val="sr-Latn-RS"/>
@@ -3466,18 +3522,23 @@
         </w:tc>
         <w:tc>
           <w:tcPr>
-            <w:tcW w:w="7356" w:type="dxa"/>
-          </w:tcPr>
-          <w:p>
-            <w:pPr>
-              <w:jc w:val="both"/>
+            <w:tcW w:w="7470" w:type="dxa"/>
+            <w:shd w:val="clear" w:color="auto" w:fill="0D0D0D" w:themeFill="text1" w:themeFillTint="F2"/>
+          </w:tcPr>
+          <w:p>
+            <w:pPr>
+              <w:jc w:val="both"/>
+              <w:rPr>
+                <w:color w:val="FFFFFF" w:themeColor="background1"/>
+              </w:rPr>
             </w:pPr>
             <w:r>
               <w:rPr>
                 <w:noProof/>
+                <w:color w:val="FFFFFF" w:themeColor="background1"/>
               </w:rPr>
               <w:drawing>
-                <wp:inline distT="0" distB="0" distL="0" distR="0" wp14:anchorId="4DD3D091" wp14:editId="46B45489">
+                <wp:inline distT="0" distB="0" distL="0" distR="0" wp14:anchorId="655CE6AD" wp14:editId="380A5763">
                   <wp:extent cx="4171950" cy="942975"/>
                   <wp:effectExtent l="0" t="0" r="0" b="9525"/>
                   <wp:docPr id="24" name="Picture 24"/>

</xml_diff>